<commit_message>
Reached new model with acc 84.789%
</commit_message>
<xml_diff>
--- a/Report.docx
+++ b/Report.docx
@@ -107,7 +107,6 @@
           <w:p>
             <w:pPr>
               <w:rPr>
-                <w:rFonts w:hint="cs"/>
                 <w:rtl/>
                 <w:lang w:bidi="ar-EG"/>
               </w:rPr>
@@ -300,16 +299,16 @@
         <w:tblLook w:val="04A0" w:firstRow="1" w:lastRow="0" w:firstColumn="1" w:lastColumn="0" w:noHBand="0" w:noVBand="1"/>
       </w:tblPr>
       <w:tblGrid>
-        <w:gridCol w:w="1552"/>
-        <w:gridCol w:w="1433"/>
-        <w:gridCol w:w="1554"/>
+        <w:gridCol w:w="1833"/>
+        <w:gridCol w:w="1398"/>
+        <w:gridCol w:w="1553"/>
         <w:gridCol w:w="21"/>
-        <w:gridCol w:w="1264"/>
+        <w:gridCol w:w="1215"/>
         <w:gridCol w:w="19"/>
-        <w:gridCol w:w="1041"/>
-        <w:gridCol w:w="17"/>
-        <w:gridCol w:w="1225"/>
-        <w:gridCol w:w="1224"/>
+        <w:gridCol w:w="987"/>
+        <w:gridCol w:w="16"/>
+        <w:gridCol w:w="1141"/>
+        <w:gridCol w:w="1167"/>
       </w:tblGrid>
       <w:tr>
         <w:trPr>
@@ -318,7 +317,7 @@
         <w:tc>
           <w:tcPr>
             <w:cnfStyle w:val="001000000000" w:firstRow="0" w:lastRow="0" w:firstColumn="1" w:lastColumn="0" w:oddVBand="0" w:evenVBand="0" w:oddHBand="0" w:evenHBand="0" w:firstRowFirstColumn="0" w:firstRowLastColumn="0" w:lastRowFirstColumn="0" w:lastRowLastColumn="0"/>
-            <w:tcW w:w="1552" w:type="dxa"/>
+            <w:tcW w:w="1553" w:type="dxa"/>
           </w:tcPr>
           <w:p>
             <w:r>
@@ -328,7 +327,7 @@
         </w:tc>
         <w:tc>
           <w:tcPr>
-            <w:tcW w:w="1433" w:type="dxa"/>
+            <w:tcW w:w="1432" w:type="dxa"/>
           </w:tcPr>
           <w:p>
             <w:pPr>
@@ -358,7 +357,7 @@
         </w:tc>
         <w:tc>
           <w:tcPr>
-            <w:tcW w:w="1285" w:type="dxa"/>
+            <w:tcW w:w="1283" w:type="dxa"/>
             <w:gridSpan w:val="2"/>
           </w:tcPr>
           <w:p>
@@ -372,7 +371,7 @@
         </w:tc>
         <w:tc>
           <w:tcPr>
-            <w:tcW w:w="1060" w:type="dxa"/>
+            <w:tcW w:w="1058" w:type="dxa"/>
             <w:gridSpan w:val="2"/>
           </w:tcPr>
           <w:p>
@@ -386,7 +385,7 @@
         </w:tc>
         <w:tc>
           <w:tcPr>
-            <w:tcW w:w="1242" w:type="dxa"/>
+            <w:tcW w:w="1248" w:type="dxa"/>
             <w:gridSpan w:val="2"/>
           </w:tcPr>
           <w:p>
@@ -400,7 +399,7 @@
         </w:tc>
         <w:tc>
           <w:tcPr>
-            <w:tcW w:w="1224" w:type="dxa"/>
+            <w:tcW w:w="1222" w:type="dxa"/>
           </w:tcPr>
           <w:p>
             <w:pPr>
@@ -419,7 +418,7 @@
         <w:tc>
           <w:tcPr>
             <w:cnfStyle w:val="001000000000" w:firstRow="0" w:lastRow="0" w:firstColumn="1" w:lastColumn="0" w:oddVBand="0" w:evenVBand="0" w:oddHBand="0" w:evenHBand="0" w:firstRowFirstColumn="0" w:firstRowLastColumn="0" w:lastRowFirstColumn="0" w:lastRowLastColumn="0"/>
-            <w:tcW w:w="1552" w:type="dxa"/>
+            <w:tcW w:w="1553" w:type="dxa"/>
           </w:tcPr>
           <w:p>
             <w:pPr>
@@ -430,6 +429,23 @@
             </w:pPr>
             <w:r>
               <w:t>BEST ONE</w:t>
+            </w:r>
+          </w:p>
+          <w:p>
+            <w:pPr>
+              <w:rPr>
+                <w:b w:val="0"/>
+                <w:bCs w:val="0"/>
+              </w:rPr>
+            </w:pPr>
+            <w:r>
+              <w:t>(</w:t>
+            </w:r>
+            <w:r>
+              <w:t>LSTM with regularization</w:t>
+            </w:r>
+            <w:r>
+              <w:t>)</w:t>
             </w:r>
           </w:p>
           <w:p>
@@ -442,19 +458,18 @@
               </w:rPr>
             </w:pPr>
             <w:r>
-              <w:t>(</w:t>
-            </w:r>
-            <w:r>
-              <w:t>LSTM with regularization</w:t>
-            </w:r>
-            <w:r>
-              <w:t>)</w:t>
-            </w:r>
-          </w:p>
-        </w:tc>
-        <w:tc>
-          <w:tcPr>
-            <w:tcW w:w="1433" w:type="dxa"/>
+              <w:rPr>
+                <w:color w:val="FF0000"/>
+                <w:sz w:val="28"/>
+                <w:szCs w:val="28"/>
+              </w:rPr>
+              <w:t>Enhancement Preprocessing</w:t>
+            </w:r>
+          </w:p>
+        </w:tc>
+        <w:tc>
+          <w:tcPr>
+            <w:tcW w:w="1432" w:type="dxa"/>
           </w:tcPr>
           <w:p>
             <w:pPr>
@@ -467,7 +482,8 @@
         </w:tc>
         <w:tc>
           <w:tcPr>
-            <w:tcW w:w="1554" w:type="dxa"/>
+            <w:tcW w:w="1575" w:type="dxa"/>
+            <w:gridSpan w:val="2"/>
           </w:tcPr>
           <w:p>
             <w:pPr>
@@ -482,7 +498,13 @@
               <w:cnfStyle w:val="000000100000" w:firstRow="0" w:lastRow="0" w:firstColumn="0" w:lastColumn="0" w:oddVBand="0" w:evenVBand="0" w:oddHBand="1" w:evenHBand="0" w:firstRowFirstColumn="0" w:firstRowLastColumn="0" w:lastRowFirstColumn="0" w:lastRowLastColumn="0"/>
             </w:pPr>
             <w:r>
-              <w:t>LSTM, Dropout(0.5),</w:t>
+              <w:t>LSTM, Dropout(0.</w:t>
+            </w:r>
+            <w:r>
+              <w:t>3</w:t>
+            </w:r>
+            <w:r>
+              <w:t>),</w:t>
             </w:r>
           </w:p>
           <w:p>
@@ -496,7 +518,7 @@
         </w:tc>
         <w:tc>
           <w:tcPr>
-            <w:tcW w:w="1285" w:type="dxa"/>
+            <w:tcW w:w="1281" w:type="dxa"/>
             <w:gridSpan w:val="2"/>
           </w:tcPr>
           <w:p>
@@ -526,7 +548,7 @@
         </w:tc>
         <w:tc>
           <w:tcPr>
-            <w:tcW w:w="1060" w:type="dxa"/>
+            <w:tcW w:w="1056" w:type="dxa"/>
             <w:gridSpan w:val="2"/>
           </w:tcPr>
           <w:p>
@@ -540,34 +562,53 @@
         </w:tc>
         <w:tc>
           <w:tcPr>
-            <w:tcW w:w="1242" w:type="dxa"/>
-            <w:gridSpan w:val="2"/>
-          </w:tcPr>
-          <w:p>
-            <w:pPr>
-              <w:cnfStyle w:val="000000100000" w:firstRow="0" w:lastRow="0" w:firstColumn="0" w:lastColumn="0" w:oddVBand="0" w:evenVBand="0" w:oddHBand="1" w:evenHBand="0" w:firstRowFirstColumn="0" w:firstRowLastColumn="0" w:lastRowFirstColumn="0" w:lastRowLastColumn="0"/>
-            </w:pPr>
-            <w:r>
-              <w:t>87%</w:t>
-            </w:r>
-          </w:p>
-        </w:tc>
-        <w:tc>
-          <w:tcPr>
-            <w:tcW w:w="1224" w:type="dxa"/>
-          </w:tcPr>
-          <w:p>
-            <w:pPr>
-              <w:cnfStyle w:val="000000100000" w:firstRow="0" w:lastRow="0" w:firstColumn="0" w:lastColumn="0" w:oddVBand="0" w:evenVBand="0" w:oddHBand="1" w:evenHBand="0" w:firstRowFirstColumn="0" w:firstRowLastColumn="0" w:lastRowFirstColumn="0" w:lastRowLastColumn="0"/>
-            </w:pPr>
-            <w:r>
-              <w:t>84</w:t>
-            </w:r>
-            <w:r>
-              <w:t>.36</w:t>
+            <w:tcW w:w="1231" w:type="dxa"/>
+          </w:tcPr>
+          <w:p>
+            <w:pPr>
+              <w:cnfStyle w:val="000000100000" w:firstRow="0" w:lastRow="0" w:firstColumn="0" w:lastColumn="0" w:oddVBand="0" w:evenVBand="0" w:oddHBand="1" w:evenHBand="0" w:firstRowFirstColumn="0" w:firstRowLastColumn="0" w:lastRowFirstColumn="0" w:lastRowLastColumn="0"/>
+            </w:pPr>
+            <w:r>
+              <w:t>8</w:t>
+            </w:r>
+            <w:r>
+              <w:t>0</w:t>
             </w:r>
             <w:r>
               <w:t>%</w:t>
+            </w:r>
+          </w:p>
+        </w:tc>
+        <w:tc>
+          <w:tcPr>
+            <w:tcW w:w="1222" w:type="dxa"/>
+          </w:tcPr>
+          <w:p>
+            <w:pPr>
+              <w:cnfStyle w:val="000000100000" w:firstRow="0" w:lastRow="0" w:firstColumn="0" w:lastColumn="0" w:oddVBand="0" w:evenVBand="0" w:oddHBand="1" w:evenHBand="0" w:firstRowFirstColumn="0" w:firstRowLastColumn="0" w:lastRowFirstColumn="0" w:lastRowLastColumn="0"/>
+            </w:pPr>
+            <w:r>
+              <w:t>8</w:t>
+            </w:r>
+            <w:r>
+              <w:t>3</w:t>
+            </w:r>
+            <w:r>
+              <w:t>.</w:t>
+            </w:r>
+            <w:r>
+              <w:t>65</w:t>
+            </w:r>
+            <w:r>
+              <w:t>%</w:t>
+            </w:r>
+          </w:p>
+          <w:p>
+            <w:pPr>
+              <w:cnfStyle w:val="000000100000" w:firstRow="0" w:lastRow="0" w:firstColumn="0" w:lastColumn="0" w:oddVBand="0" w:evenVBand="0" w:oddHBand="1" w:evenHBand="0" w:firstRowFirstColumn="0" w:firstRowLastColumn="0" w:lastRowFirstColumn="0" w:lastRowLastColumn="0"/>
+            </w:pPr>
+            <w:r>
+              <w:t>But Test Got 84.78%</w:t>
             </w:r>
           </w:p>
         </w:tc>
@@ -576,17 +617,25 @@
         <w:tc>
           <w:tcPr>
             <w:cnfStyle w:val="001000000000" w:firstRow="0" w:lastRow="0" w:firstColumn="1" w:lastColumn="0" w:oddVBand="0" w:evenVBand="0" w:oddHBand="0" w:evenHBand="0" w:firstRowFirstColumn="0" w:firstRowLastColumn="0" w:lastRowFirstColumn="0" w:lastRowLastColumn="0"/>
-            <w:tcW w:w="1552" w:type="dxa"/>
-          </w:tcPr>
-          <w:p>
-            <w:r>
-              <w:t>LSTM</w:t>
-            </w:r>
-          </w:p>
-        </w:tc>
-        <w:tc>
-          <w:tcPr>
-            <w:tcW w:w="1433" w:type="dxa"/>
+            <w:tcW w:w="1553" w:type="dxa"/>
+          </w:tcPr>
+          <w:p>
+            <w:pPr>
+              <w:rPr>
+                <w:b w:val="0"/>
+                <w:bCs w:val="0"/>
+                <w:sz w:val="28"/>
+                <w:szCs w:val="28"/>
+              </w:rPr>
+            </w:pPr>
+            <w:r>
+              <w:t>LSTM with regularization</w:t>
+            </w:r>
+          </w:p>
+        </w:tc>
+        <w:tc>
+          <w:tcPr>
+            <w:tcW w:w="1432" w:type="dxa"/>
           </w:tcPr>
           <w:p>
             <w:pPr>
@@ -622,21 +671,13 @@
               <w:cnfStyle w:val="000000000000" w:firstRow="0" w:lastRow="0" w:firstColumn="0" w:lastColumn="0" w:oddVBand="0" w:evenVBand="0" w:oddHBand="0" w:evenHBand="0" w:firstRowFirstColumn="0" w:firstRowLastColumn="0" w:lastRowFirstColumn="0" w:lastRowLastColumn="0"/>
             </w:pPr>
             <w:r>
-              <w:t>Dense,</w:t>
-            </w:r>
-          </w:p>
-          <w:p>
-            <w:pPr>
-              <w:cnfStyle w:val="000000000000" w:firstRow="0" w:lastRow="0" w:firstColumn="0" w:lastColumn="0" w:oddVBand="0" w:evenVBand="0" w:oddHBand="0" w:evenHBand="0" w:firstRowFirstColumn="0" w:firstRowLastColumn="0" w:lastRowFirstColumn="0" w:lastRowLastColumn="0"/>
-            </w:pPr>
-            <w:r>
               <w:t>Output(Dense)</w:t>
             </w:r>
           </w:p>
         </w:tc>
         <w:tc>
           <w:tcPr>
-            <w:tcW w:w="1285" w:type="dxa"/>
+            <w:tcW w:w="1283" w:type="dxa"/>
             <w:gridSpan w:val="2"/>
           </w:tcPr>
           <w:p>
@@ -644,23 +685,15 @@
               <w:cnfStyle w:val="000000000000" w:firstRow="0" w:lastRow="0" w:firstColumn="0" w:lastColumn="0" w:oddVBand="0" w:evenVBand="0" w:oddHBand="0" w:evenHBand="0" w:firstRowFirstColumn="0" w:firstRowLastColumn="0" w:lastRowFirstColumn="0" w:lastRowLastColumn="0"/>
             </w:pPr>
             <w:r>
-              <w:t>Dim = 50,</w:t>
-            </w:r>
-          </w:p>
-          <w:p>
-            <w:pPr>
-              <w:cnfStyle w:val="000000000000" w:firstRow="0" w:lastRow="0" w:firstColumn="0" w:lastColumn="0" w:oddVBand="0" w:evenVBand="0" w:oddHBand="0" w:evenHBand="0" w:firstRowFirstColumn="0" w:firstRowLastColumn="0" w:lastRowFirstColumn="0" w:lastRowLastColumn="0"/>
-            </w:pPr>
-            <w:r>
-              <w:t>128,</w:t>
-            </w:r>
-          </w:p>
-          <w:p>
-            <w:pPr>
-              <w:cnfStyle w:val="000000000000" w:firstRow="0" w:lastRow="0" w:firstColumn="0" w:lastColumn="0" w:oddVBand="0" w:evenVBand="0" w:oddHBand="0" w:evenHBand="0" w:firstRowFirstColumn="0" w:firstRowLastColumn="0" w:lastRowFirstColumn="0" w:lastRowLastColumn="0"/>
-            </w:pPr>
-            <w:r>
-              <w:t>16,</w:t>
+              <w:t>Dim = 300,</w:t>
+            </w:r>
+          </w:p>
+          <w:p>
+            <w:pPr>
+              <w:cnfStyle w:val="000000000000" w:firstRow="0" w:lastRow="0" w:firstColumn="0" w:lastColumn="0" w:oddVBand="0" w:evenVBand="0" w:oddHBand="0" w:evenHBand="0" w:firstRowFirstColumn="0" w:firstRowLastColumn="0" w:lastRowFirstColumn="0" w:lastRowLastColumn="0"/>
+            </w:pPr>
+            <w:r>
+              <w:t>32 units,</w:t>
             </w:r>
           </w:p>
           <w:p>
@@ -674,7 +707,7 @@
         </w:tc>
         <w:tc>
           <w:tcPr>
-            <w:tcW w:w="1060" w:type="dxa"/>
+            <w:tcW w:w="1058" w:type="dxa"/>
             <w:gridSpan w:val="2"/>
           </w:tcPr>
           <w:p>
@@ -682,13 +715,13 @@
               <w:cnfStyle w:val="000000000000" w:firstRow="0" w:lastRow="0" w:firstColumn="0" w:lastColumn="0" w:oddVBand="0" w:evenVBand="0" w:oddHBand="0" w:evenHBand="0" w:firstRowFirstColumn="0" w:firstRowLastColumn="0" w:lastRowFirstColumn="0" w:lastRowLastColumn="0"/>
             </w:pPr>
             <w:r>
-              <w:t>0.01</w:t>
-            </w:r>
-          </w:p>
-        </w:tc>
-        <w:tc>
-          <w:tcPr>
-            <w:tcW w:w="1242" w:type="dxa"/>
+              <w:t>0.001</w:t>
+            </w:r>
+          </w:p>
+        </w:tc>
+        <w:tc>
+          <w:tcPr>
+            <w:tcW w:w="1248" w:type="dxa"/>
             <w:gridSpan w:val="2"/>
           </w:tcPr>
           <w:p>
@@ -696,26 +729,27 @@
               <w:cnfStyle w:val="000000000000" w:firstRow="0" w:lastRow="0" w:firstColumn="0" w:lastColumn="0" w:oddVBand="0" w:evenVBand="0" w:oddHBand="0" w:evenHBand="0" w:firstRowFirstColumn="0" w:firstRowLastColumn="0" w:lastRowFirstColumn="0" w:lastRowLastColumn="0"/>
             </w:pPr>
             <w:r>
-              <w:t>90%</w:t>
-            </w:r>
-          </w:p>
-        </w:tc>
-        <w:tc>
-          <w:tcPr>
-            <w:tcW w:w="1224" w:type="dxa"/>
-          </w:tcPr>
-          <w:p>
-            <w:pPr>
-              <w:cnfStyle w:val="000000000000" w:firstRow="0" w:lastRow="0" w:firstColumn="0" w:lastColumn="0" w:oddVBand="0" w:evenVBand="0" w:oddHBand="0" w:evenHBand="0" w:firstRowFirstColumn="0" w:firstRowLastColumn="0" w:lastRowFirstColumn="0" w:lastRowLastColumn="0"/>
-            </w:pPr>
-            <w:r>
-              <w:t>83%</w:t>
-            </w:r>
-          </w:p>
-          <w:p>
-            <w:pPr>
-              <w:cnfStyle w:val="000000000000" w:firstRow="0" w:lastRow="0" w:firstColumn="0" w:lastColumn="0" w:oddVBand="0" w:evenVBand="0" w:oddHBand="0" w:evenHBand="0" w:firstRowFirstColumn="0" w:firstRowLastColumn="0" w:lastRowFirstColumn="0" w:lastRowLastColumn="0"/>
-            </w:pPr>
+              <w:t>87%</w:t>
+            </w:r>
+          </w:p>
+        </w:tc>
+        <w:tc>
+          <w:tcPr>
+            <w:tcW w:w="1222" w:type="dxa"/>
+          </w:tcPr>
+          <w:p>
+            <w:pPr>
+              <w:cnfStyle w:val="000000000000" w:firstRow="0" w:lastRow="0" w:firstColumn="0" w:lastColumn="0" w:oddVBand="0" w:evenVBand="0" w:oddHBand="0" w:evenHBand="0" w:firstRowFirstColumn="0" w:firstRowLastColumn="0" w:lastRowFirstColumn="0" w:lastRowLastColumn="0"/>
+            </w:pPr>
+            <w:r>
+              <w:t>84</w:t>
+            </w:r>
+            <w:r>
+              <w:t>.36</w:t>
+            </w:r>
+            <w:r>
+              <w:t>%</w:t>
+            </w:r>
           </w:p>
         </w:tc>
       </w:tr>
@@ -726,7 +760,7 @@
         <w:tc>
           <w:tcPr>
             <w:cnfStyle w:val="001000000000" w:firstRow="0" w:lastRow="0" w:firstColumn="1" w:lastColumn="0" w:oddVBand="0" w:evenVBand="0" w:oddHBand="0" w:evenHBand="0" w:firstRowFirstColumn="0" w:firstRowLastColumn="0" w:lastRowFirstColumn="0" w:lastRowLastColumn="0"/>
-            <w:tcW w:w="1552" w:type="dxa"/>
+            <w:tcW w:w="1553" w:type="dxa"/>
           </w:tcPr>
           <w:p>
             <w:r>
@@ -736,11 +770,158 @@
         </w:tc>
         <w:tc>
           <w:tcPr>
-            <w:tcW w:w="1433" w:type="dxa"/>
-          </w:tcPr>
-          <w:p>
-            <w:pPr>
-              <w:cnfStyle w:val="000000100000" w:firstRow="0" w:lastRow="0" w:firstColumn="0" w:lastColumn="0" w:oddVBand="0" w:evenVBand="0" w:oddHBand="1" w:evenHBand="0" w:firstRowFirstColumn="0" w:firstRowLastColumn="0" w:lastRowFirstColumn="0" w:lastRowLastColumn="0"/>
+            <w:tcW w:w="1432" w:type="dxa"/>
+          </w:tcPr>
+          <w:p>
+            <w:pPr>
+              <w:cnfStyle w:val="000000100000" w:firstRow="0" w:lastRow="0" w:firstColumn="0" w:lastColumn="0" w:oddVBand="0" w:evenVBand="0" w:oddHBand="1" w:evenHBand="0" w:firstRowFirstColumn="0" w:firstRowLastColumn="0" w:lastRowFirstColumn="0" w:lastRowLastColumn="0"/>
+            </w:pPr>
+            <w:r>
+              <w:t>Word Embedding</w:t>
+            </w:r>
+          </w:p>
+        </w:tc>
+        <w:tc>
+          <w:tcPr>
+            <w:tcW w:w="1554" w:type="dxa"/>
+          </w:tcPr>
+          <w:p>
+            <w:pPr>
+              <w:cnfStyle w:val="000000100000" w:firstRow="0" w:lastRow="0" w:firstColumn="0" w:lastColumn="0" w:oddVBand="0" w:evenVBand="0" w:oddHBand="1" w:evenHBand="0" w:firstRowFirstColumn="0" w:firstRowLastColumn="0" w:lastRowFirstColumn="0" w:lastRowLastColumn="0"/>
+            </w:pPr>
+            <w:r>
+              <w:t>Embedding,</w:t>
+            </w:r>
+          </w:p>
+          <w:p>
+            <w:pPr>
+              <w:cnfStyle w:val="000000100000" w:firstRow="0" w:lastRow="0" w:firstColumn="0" w:lastColumn="0" w:oddVBand="0" w:evenVBand="0" w:oddHBand="1" w:evenHBand="0" w:firstRowFirstColumn="0" w:firstRowLastColumn="0" w:lastRowFirstColumn="0" w:lastRowLastColumn="0"/>
+            </w:pPr>
+            <w:r>
+              <w:t>LSTM, Dropout(0.5),</w:t>
+            </w:r>
+          </w:p>
+          <w:p>
+            <w:pPr>
+              <w:cnfStyle w:val="000000100000" w:firstRow="0" w:lastRow="0" w:firstColumn="0" w:lastColumn="0" w:oddVBand="0" w:evenVBand="0" w:oddHBand="1" w:evenHBand="0" w:firstRowFirstColumn="0" w:firstRowLastColumn="0" w:lastRowFirstColumn="0" w:lastRowLastColumn="0"/>
+            </w:pPr>
+            <w:r>
+              <w:t>Dense,</w:t>
+            </w:r>
+          </w:p>
+          <w:p>
+            <w:pPr>
+              <w:cnfStyle w:val="000000100000" w:firstRow="0" w:lastRow="0" w:firstColumn="0" w:lastColumn="0" w:oddVBand="0" w:evenVBand="0" w:oddHBand="1" w:evenHBand="0" w:firstRowFirstColumn="0" w:firstRowLastColumn="0" w:lastRowFirstColumn="0" w:lastRowLastColumn="0"/>
+            </w:pPr>
+            <w:r>
+              <w:t>Output(Dense)</w:t>
+            </w:r>
+          </w:p>
+        </w:tc>
+        <w:tc>
+          <w:tcPr>
+            <w:tcW w:w="1283" w:type="dxa"/>
+            <w:gridSpan w:val="2"/>
+          </w:tcPr>
+          <w:p>
+            <w:pPr>
+              <w:cnfStyle w:val="000000100000" w:firstRow="0" w:lastRow="0" w:firstColumn="0" w:lastColumn="0" w:oddVBand="0" w:evenVBand="0" w:oddHBand="1" w:evenHBand="0" w:firstRowFirstColumn="0" w:firstRowLastColumn="0" w:lastRowFirstColumn="0" w:lastRowLastColumn="0"/>
+            </w:pPr>
+            <w:r>
+              <w:t>Dim = 50,</w:t>
+            </w:r>
+          </w:p>
+          <w:p>
+            <w:pPr>
+              <w:cnfStyle w:val="000000100000" w:firstRow="0" w:lastRow="0" w:firstColumn="0" w:lastColumn="0" w:oddVBand="0" w:evenVBand="0" w:oddHBand="1" w:evenHBand="0" w:firstRowFirstColumn="0" w:firstRowLastColumn="0" w:lastRowFirstColumn="0" w:lastRowLastColumn="0"/>
+            </w:pPr>
+            <w:r>
+              <w:t>128,</w:t>
+            </w:r>
+          </w:p>
+          <w:p>
+            <w:pPr>
+              <w:cnfStyle w:val="000000100000" w:firstRow="0" w:lastRow="0" w:firstColumn="0" w:lastColumn="0" w:oddVBand="0" w:evenVBand="0" w:oddHBand="1" w:evenHBand="0" w:firstRowFirstColumn="0" w:firstRowLastColumn="0" w:lastRowFirstColumn="0" w:lastRowLastColumn="0"/>
+            </w:pPr>
+            <w:r>
+              <w:t>16,</w:t>
+            </w:r>
+          </w:p>
+          <w:p>
+            <w:pPr>
+              <w:cnfStyle w:val="000000100000" w:firstRow="0" w:lastRow="0" w:firstColumn="0" w:lastColumn="0" w:oddVBand="0" w:evenVBand="0" w:oddHBand="1" w:evenHBand="0" w:firstRowFirstColumn="0" w:firstRowLastColumn="0" w:lastRowFirstColumn="0" w:lastRowLastColumn="0"/>
+            </w:pPr>
+            <w:r>
+              <w:t>3 classes</w:t>
+            </w:r>
+          </w:p>
+        </w:tc>
+        <w:tc>
+          <w:tcPr>
+            <w:tcW w:w="1058" w:type="dxa"/>
+            <w:gridSpan w:val="2"/>
+          </w:tcPr>
+          <w:p>
+            <w:pPr>
+              <w:cnfStyle w:val="000000100000" w:firstRow="0" w:lastRow="0" w:firstColumn="0" w:lastColumn="0" w:oddVBand="0" w:evenVBand="0" w:oddHBand="1" w:evenHBand="0" w:firstRowFirstColumn="0" w:firstRowLastColumn="0" w:lastRowFirstColumn="0" w:lastRowLastColumn="0"/>
+            </w:pPr>
+            <w:r>
+              <w:t>0.01</w:t>
+            </w:r>
+          </w:p>
+        </w:tc>
+        <w:tc>
+          <w:tcPr>
+            <w:tcW w:w="1248" w:type="dxa"/>
+            <w:gridSpan w:val="2"/>
+          </w:tcPr>
+          <w:p>
+            <w:pPr>
+              <w:cnfStyle w:val="000000100000" w:firstRow="0" w:lastRow="0" w:firstColumn="0" w:lastColumn="0" w:oddVBand="0" w:evenVBand="0" w:oddHBand="1" w:evenHBand="0" w:firstRowFirstColumn="0" w:firstRowLastColumn="0" w:lastRowFirstColumn="0" w:lastRowLastColumn="0"/>
+            </w:pPr>
+            <w:r>
+              <w:t>90%</w:t>
+            </w:r>
+          </w:p>
+        </w:tc>
+        <w:tc>
+          <w:tcPr>
+            <w:tcW w:w="1222" w:type="dxa"/>
+          </w:tcPr>
+          <w:p>
+            <w:pPr>
+              <w:cnfStyle w:val="000000100000" w:firstRow="0" w:lastRow="0" w:firstColumn="0" w:lastColumn="0" w:oddVBand="0" w:evenVBand="0" w:oddHBand="1" w:evenHBand="0" w:firstRowFirstColumn="0" w:firstRowLastColumn="0" w:lastRowFirstColumn="0" w:lastRowLastColumn="0"/>
+            </w:pPr>
+            <w:r>
+              <w:t>83%</w:t>
+            </w:r>
+          </w:p>
+          <w:p>
+            <w:pPr>
+              <w:cnfStyle w:val="000000100000" w:firstRow="0" w:lastRow="0" w:firstColumn="0" w:lastColumn="0" w:oddVBand="0" w:evenVBand="0" w:oddHBand="1" w:evenHBand="0" w:firstRowFirstColumn="0" w:firstRowLastColumn="0" w:lastRowFirstColumn="0" w:lastRowLastColumn="0"/>
+            </w:pPr>
+          </w:p>
+        </w:tc>
+      </w:tr>
+      <w:tr>
+        <w:tc>
+          <w:tcPr>
+            <w:cnfStyle w:val="001000000000" w:firstRow="0" w:lastRow="0" w:firstColumn="1" w:lastColumn="0" w:oddVBand="0" w:evenVBand="0" w:oddHBand="0" w:evenHBand="0" w:firstRowFirstColumn="0" w:firstRowLastColumn="0" w:lastRowFirstColumn="0" w:lastRowLastColumn="0"/>
+            <w:tcW w:w="1553" w:type="dxa"/>
+          </w:tcPr>
+          <w:p>
+            <w:r>
+              <w:t>LSTM</w:t>
+            </w:r>
+          </w:p>
+        </w:tc>
+        <w:tc>
+          <w:tcPr>
+            <w:tcW w:w="1432" w:type="dxa"/>
+          </w:tcPr>
+          <w:p>
+            <w:pPr>
+              <w:cnfStyle w:val="000000000000" w:firstRow="0" w:lastRow="0" w:firstColumn="0" w:lastColumn="0" w:oddVBand="0" w:evenVBand="0" w:oddHBand="0" w:evenHBand="0" w:firstRowFirstColumn="0" w:firstRowLastColumn="0" w:lastRowFirstColumn="0" w:lastRowLastColumn="0"/>
             </w:pPr>
             <w:r>
               <w:t>Word Embedding</w:t>
@@ -754,7 +935,7 @@
           </w:tcPr>
           <w:p>
             <w:pPr>
-              <w:cnfStyle w:val="000000100000" w:firstRow="0" w:lastRow="0" w:firstColumn="0" w:lastColumn="0" w:oddVBand="0" w:evenVBand="0" w:oddHBand="1" w:evenHBand="0" w:firstRowFirstColumn="0" w:firstRowLastColumn="0" w:lastRowFirstColumn="0" w:lastRowLastColumn="0"/>
+              <w:cnfStyle w:val="000000000000" w:firstRow="0" w:lastRow="0" w:firstColumn="0" w:lastColumn="0" w:oddVBand="0" w:evenVBand="0" w:oddHBand="0" w:evenHBand="0" w:firstRowFirstColumn="0" w:firstRowLastColumn="0" w:lastRowFirstColumn="0" w:lastRowLastColumn="0"/>
             </w:pPr>
             <w:r>
               <w:t>Embedding,</w:t>
@@ -762,7 +943,7 @@
           </w:p>
           <w:p>
             <w:pPr>
-              <w:cnfStyle w:val="000000100000" w:firstRow="0" w:lastRow="0" w:firstColumn="0" w:lastColumn="0" w:oddVBand="0" w:evenVBand="0" w:oddHBand="1" w:evenHBand="0" w:firstRowFirstColumn="0" w:firstRowLastColumn="0" w:lastRowFirstColumn="0" w:lastRowLastColumn="0"/>
+              <w:cnfStyle w:val="000000000000" w:firstRow="0" w:lastRow="0" w:firstColumn="0" w:lastColumn="0" w:oddVBand="0" w:evenVBand="0" w:oddHBand="0" w:evenHBand="0" w:firstRowFirstColumn="0" w:firstRowLastColumn="0" w:lastRowFirstColumn="0" w:lastRowLastColumn="0"/>
             </w:pPr>
             <w:r>
               <w:t>LSTM, Dropout(0.5),</w:t>
@@ -770,7 +951,7 @@
           </w:p>
           <w:p>
             <w:pPr>
-              <w:cnfStyle w:val="000000100000" w:firstRow="0" w:lastRow="0" w:firstColumn="0" w:lastColumn="0" w:oddVBand="0" w:evenVBand="0" w:oddHBand="1" w:evenHBand="0" w:firstRowFirstColumn="0" w:firstRowLastColumn="0" w:lastRowFirstColumn="0" w:lastRowLastColumn="0"/>
+              <w:cnfStyle w:val="000000000000" w:firstRow="0" w:lastRow="0" w:firstColumn="0" w:lastColumn="0" w:oddVBand="0" w:evenVBand="0" w:oddHBand="0" w:evenHBand="0" w:firstRowFirstColumn="0" w:firstRowLastColumn="0" w:lastRowFirstColumn="0" w:lastRowLastColumn="0"/>
             </w:pPr>
             <w:r>
               <w:t>Output(Dense)</w:t>
@@ -779,37 +960,28 @@
         </w:tc>
         <w:tc>
           <w:tcPr>
-            <w:tcW w:w="1283" w:type="dxa"/>
+            <w:tcW w:w="1281" w:type="dxa"/>
             <w:gridSpan w:val="2"/>
           </w:tcPr>
           <w:p>
             <w:pPr>
-              <w:cnfStyle w:val="000000100000" w:firstRow="0" w:lastRow="0" w:firstColumn="0" w:lastColumn="0" w:oddVBand="0" w:evenVBand="0" w:oddHBand="1" w:evenHBand="0" w:firstRowFirstColumn="0" w:firstRowLastColumn="0" w:lastRowFirstColumn="0" w:lastRowLastColumn="0"/>
-            </w:pPr>
-            <w:r>
-              <w:t xml:space="preserve">Dim = </w:t>
-            </w:r>
-            <w:r>
-              <w:t>300</w:t>
-            </w:r>
-            <w:r>
-              <w:t>,</w:t>
-            </w:r>
-          </w:p>
-          <w:p>
-            <w:pPr>
-              <w:cnfStyle w:val="000000100000" w:firstRow="0" w:lastRow="0" w:firstColumn="0" w:lastColumn="0" w:oddVBand="0" w:evenVBand="0" w:oddHBand="1" w:evenHBand="0" w:firstRowFirstColumn="0" w:firstRowLastColumn="0" w:lastRowFirstColumn="0" w:lastRowLastColumn="0"/>
-            </w:pPr>
-            <w:r>
-              <w:t>50</w:t>
-            </w:r>
-            <w:r>
-              <w:t>,</w:t>
-            </w:r>
-          </w:p>
-          <w:p>
-            <w:pPr>
-              <w:cnfStyle w:val="000000100000" w:firstRow="0" w:lastRow="0" w:firstColumn="0" w:lastColumn="0" w:oddVBand="0" w:evenVBand="0" w:oddHBand="1" w:evenHBand="0" w:firstRowFirstColumn="0" w:firstRowLastColumn="0" w:lastRowFirstColumn="0" w:lastRowLastColumn="0"/>
+              <w:cnfStyle w:val="000000000000" w:firstRow="0" w:lastRow="0" w:firstColumn="0" w:lastColumn="0" w:oddVBand="0" w:evenVBand="0" w:oddHBand="0" w:evenHBand="0" w:firstRowFirstColumn="0" w:firstRowLastColumn="0" w:lastRowFirstColumn="0" w:lastRowLastColumn="0"/>
+            </w:pPr>
+            <w:r>
+              <w:t>Dim = 300,</w:t>
+            </w:r>
+          </w:p>
+          <w:p>
+            <w:pPr>
+              <w:cnfStyle w:val="000000000000" w:firstRow="0" w:lastRow="0" w:firstColumn="0" w:lastColumn="0" w:oddVBand="0" w:evenVBand="0" w:oddHBand="0" w:evenHBand="0" w:firstRowFirstColumn="0" w:firstRowLastColumn="0" w:lastRowFirstColumn="0" w:lastRowLastColumn="0"/>
+            </w:pPr>
+            <w:r>
+              <w:t>50,</w:t>
+            </w:r>
+          </w:p>
+          <w:p>
+            <w:pPr>
+              <w:cnfStyle w:val="000000000000" w:firstRow="0" w:lastRow="0" w:firstColumn="0" w:lastColumn="0" w:oddVBand="0" w:evenVBand="0" w:oddHBand="0" w:evenHBand="0" w:firstRowFirstColumn="0" w:firstRowLastColumn="0" w:lastRowFirstColumn="0" w:lastRowLastColumn="0"/>
             </w:pPr>
             <w:r>
               <w:t>3 classes</w:t>
@@ -818,50 +990,38 @@
         </w:tc>
         <w:tc>
           <w:tcPr>
-            <w:tcW w:w="1058" w:type="dxa"/>
+            <w:tcW w:w="1056" w:type="dxa"/>
             <w:gridSpan w:val="2"/>
           </w:tcPr>
           <w:p>
             <w:pPr>
-              <w:cnfStyle w:val="000000100000" w:firstRow="0" w:lastRow="0" w:firstColumn="0" w:lastColumn="0" w:oddVBand="0" w:evenVBand="0" w:oddHBand="1" w:evenHBand="0" w:firstRowFirstColumn="0" w:firstRowLastColumn="0" w:lastRowFirstColumn="0" w:lastRowLastColumn="0"/>
-            </w:pPr>
-            <w:r>
-              <w:t>0.0</w:t>
-            </w:r>
-            <w:r>
-              <w:t>0</w:t>
-            </w:r>
-            <w:r>
-              <w:t>1</w:t>
-            </w:r>
-          </w:p>
-        </w:tc>
-        <w:tc>
-          <w:tcPr>
-            <w:tcW w:w="1225" w:type="dxa"/>
-          </w:tcPr>
-          <w:p>
-            <w:pPr>
-              <w:cnfStyle w:val="000000100000" w:firstRow="0" w:lastRow="0" w:firstColumn="0" w:lastColumn="0" w:oddVBand="0" w:evenVBand="0" w:oddHBand="1" w:evenHBand="0" w:firstRowFirstColumn="0" w:firstRowLastColumn="0" w:lastRowFirstColumn="0" w:lastRowLastColumn="0"/>
-            </w:pPr>
-            <w:r>
-              <w:t>9</w:t>
-            </w:r>
-            <w:r>
-              <w:t>2</w:t>
-            </w:r>
-            <w:r>
-              <w:t>%</w:t>
-            </w:r>
-          </w:p>
-        </w:tc>
-        <w:tc>
-          <w:tcPr>
-            <w:tcW w:w="1224" w:type="dxa"/>
-          </w:tcPr>
-          <w:p>
-            <w:pPr>
-              <w:cnfStyle w:val="000000100000" w:firstRow="0" w:lastRow="0" w:firstColumn="0" w:lastColumn="0" w:oddVBand="0" w:evenVBand="0" w:oddHBand="1" w:evenHBand="0" w:firstRowFirstColumn="0" w:firstRowLastColumn="0" w:lastRowFirstColumn="0" w:lastRowLastColumn="0"/>
+              <w:cnfStyle w:val="000000000000" w:firstRow="0" w:lastRow="0" w:firstColumn="0" w:lastColumn="0" w:oddVBand="0" w:evenVBand="0" w:oddHBand="0" w:evenHBand="0" w:firstRowFirstColumn="0" w:firstRowLastColumn="0" w:lastRowFirstColumn="0" w:lastRowLastColumn="0"/>
+            </w:pPr>
+            <w:r>
+              <w:t>0.001</w:t>
+            </w:r>
+          </w:p>
+        </w:tc>
+        <w:tc>
+          <w:tcPr>
+            <w:tcW w:w="1231" w:type="dxa"/>
+          </w:tcPr>
+          <w:p>
+            <w:pPr>
+              <w:cnfStyle w:val="000000000000" w:firstRow="0" w:lastRow="0" w:firstColumn="0" w:lastColumn="0" w:oddVBand="0" w:evenVBand="0" w:oddHBand="0" w:evenHBand="0" w:firstRowFirstColumn="0" w:firstRowLastColumn="0" w:lastRowFirstColumn="0" w:lastRowLastColumn="0"/>
+            </w:pPr>
+            <w:r>
+              <w:t>92%</w:t>
+            </w:r>
+          </w:p>
+        </w:tc>
+        <w:tc>
+          <w:tcPr>
+            <w:tcW w:w="1222" w:type="dxa"/>
+          </w:tcPr>
+          <w:p>
+            <w:pPr>
+              <w:cnfStyle w:val="000000000000" w:firstRow="0" w:lastRow="0" w:firstColumn="0" w:lastColumn="0" w:oddVBand="0" w:evenVBand="0" w:oddHBand="0" w:evenHBand="0" w:firstRowFirstColumn="0" w:firstRowLastColumn="0" w:lastRowFirstColumn="0" w:lastRowLastColumn="0"/>
             </w:pPr>
             <w:r>
               <w:t>83%</w:t>
@@ -869,140 +1029,8 @@
           </w:p>
           <w:p>
             <w:pPr>
-              <w:cnfStyle w:val="000000100000" w:firstRow="0" w:lastRow="0" w:firstColumn="0" w:lastColumn="0" w:oddVBand="0" w:evenVBand="0" w:oddHBand="1" w:evenHBand="0" w:firstRowFirstColumn="0" w:firstRowLastColumn="0" w:lastRowFirstColumn="0" w:lastRowLastColumn="0"/>
-            </w:pPr>
-          </w:p>
-        </w:tc>
-      </w:tr>
-      <w:tr>
-        <w:tc>
-          <w:tcPr>
-            <w:cnfStyle w:val="001000000000" w:firstRow="0" w:lastRow="0" w:firstColumn="1" w:lastColumn="0" w:oddVBand="0" w:evenVBand="0" w:oddHBand="0" w:evenHBand="0" w:firstRowFirstColumn="0" w:firstRowLastColumn="0" w:lastRowFirstColumn="0" w:lastRowLastColumn="0"/>
-            <w:tcW w:w="1552" w:type="dxa"/>
-          </w:tcPr>
-          <w:p>
-            <w:r>
-              <w:t>RNN</w:t>
-            </w:r>
-          </w:p>
-        </w:tc>
-        <w:tc>
-          <w:tcPr>
-            <w:tcW w:w="1433" w:type="dxa"/>
-          </w:tcPr>
-          <w:p>
-            <w:pPr>
-              <w:cnfStyle w:val="000000000000" w:firstRow="0" w:lastRow="0" w:firstColumn="0" w:lastColumn="0" w:oddVBand="0" w:evenVBand="0" w:oddHBand="0" w:evenHBand="0" w:firstRowFirstColumn="0" w:firstRowLastColumn="0" w:lastRowFirstColumn="0" w:lastRowLastColumn="0"/>
-            </w:pPr>
-            <w:r>
-              <w:t xml:space="preserve">Word </w:t>
-            </w:r>
-            <w:r>
-              <w:t>Embedding</w:t>
-            </w:r>
-          </w:p>
-        </w:tc>
-        <w:tc>
-          <w:tcPr>
-            <w:tcW w:w="1575" w:type="dxa"/>
-            <w:gridSpan w:val="2"/>
-          </w:tcPr>
-          <w:p>
-            <w:pPr>
-              <w:cnfStyle w:val="000000000000" w:firstRow="0" w:lastRow="0" w:firstColumn="0" w:lastColumn="0" w:oddVBand="0" w:evenVBand="0" w:oddHBand="0" w:evenHBand="0" w:firstRowFirstColumn="0" w:firstRowLastColumn="0" w:lastRowFirstColumn="0" w:lastRowLastColumn="0"/>
-            </w:pPr>
-            <w:r>
-              <w:t>Embedding,</w:t>
-            </w:r>
-          </w:p>
-          <w:p>
-            <w:pPr>
-              <w:cnfStyle w:val="000000000000" w:firstRow="0" w:lastRow="0" w:firstColumn="0" w:lastColumn="0" w:oddVBand="0" w:evenVBand="0" w:oddHBand="0" w:evenHBand="0" w:firstRowFirstColumn="0" w:firstRowLastColumn="0" w:lastRowFirstColumn="0" w:lastRowLastColumn="0"/>
-            </w:pPr>
-            <w:r>
-              <w:t>RNN</w:t>
-            </w:r>
-            <w:r>
-              <w:t>, Dropout(0.5),</w:t>
-            </w:r>
-          </w:p>
-          <w:p>
-            <w:pPr>
-              <w:cnfStyle w:val="000000000000" w:firstRow="0" w:lastRow="0" w:firstColumn="0" w:lastColumn="0" w:oddVBand="0" w:evenVBand="0" w:oddHBand="0" w:evenHBand="0" w:firstRowFirstColumn="0" w:firstRowLastColumn="0" w:lastRowFirstColumn="0" w:lastRowLastColumn="0"/>
-            </w:pPr>
-            <w:r>
-              <w:t>Output(Dense)</w:t>
-            </w:r>
-          </w:p>
-        </w:tc>
-        <w:tc>
-          <w:tcPr>
-            <w:tcW w:w="1283" w:type="dxa"/>
-            <w:gridSpan w:val="2"/>
-          </w:tcPr>
-          <w:p>
-            <w:pPr>
-              <w:cnfStyle w:val="000000000000" w:firstRow="0" w:lastRow="0" w:firstColumn="0" w:lastColumn="0" w:oddVBand="0" w:evenVBand="0" w:oddHBand="0" w:evenHBand="0" w:firstRowFirstColumn="0" w:firstRowLastColumn="0" w:lastRowFirstColumn="0" w:lastRowLastColumn="0"/>
-            </w:pPr>
-            <w:r>
-              <w:t>Dim = 300,</w:t>
-            </w:r>
-          </w:p>
-          <w:p>
-            <w:pPr>
-              <w:cnfStyle w:val="000000000000" w:firstRow="0" w:lastRow="0" w:firstColumn="0" w:lastColumn="0" w:oddVBand="0" w:evenVBand="0" w:oddHBand="0" w:evenHBand="0" w:firstRowFirstColumn="0" w:firstRowLastColumn="0" w:lastRowFirstColumn="0" w:lastRowLastColumn="0"/>
-            </w:pPr>
-            <w:r>
-              <w:t>64,</w:t>
-            </w:r>
-          </w:p>
-          <w:p>
-            <w:pPr>
-              <w:cnfStyle w:val="000000000000" w:firstRow="0" w:lastRow="0" w:firstColumn="0" w:lastColumn="0" w:oddVBand="0" w:evenVBand="0" w:oddHBand="0" w:evenHBand="0" w:firstRowFirstColumn="0" w:firstRowLastColumn="0" w:lastRowFirstColumn="0" w:lastRowLastColumn="0"/>
-            </w:pPr>
-            <w:r>
-              <w:t>3 classes</w:t>
-            </w:r>
-          </w:p>
-        </w:tc>
-        <w:tc>
-          <w:tcPr>
-            <w:tcW w:w="1058" w:type="dxa"/>
-            <w:gridSpan w:val="2"/>
-          </w:tcPr>
-          <w:p>
-            <w:pPr>
-              <w:cnfStyle w:val="000000000000" w:firstRow="0" w:lastRow="0" w:firstColumn="0" w:lastColumn="0" w:oddVBand="0" w:evenVBand="0" w:oddHBand="0" w:evenHBand="0" w:firstRowFirstColumn="0" w:firstRowLastColumn="0" w:lastRowFirstColumn="0" w:lastRowLastColumn="0"/>
-            </w:pPr>
-            <w:r>
-              <w:t>0.001</w:t>
-            </w:r>
-          </w:p>
-        </w:tc>
-        <w:tc>
-          <w:tcPr>
-            <w:tcW w:w="1225" w:type="dxa"/>
-          </w:tcPr>
-          <w:p>
-            <w:pPr>
-              <w:cnfStyle w:val="000000000000" w:firstRow="0" w:lastRow="0" w:firstColumn="0" w:lastColumn="0" w:oddVBand="0" w:evenVBand="0" w:oddHBand="0" w:evenHBand="0" w:firstRowFirstColumn="0" w:firstRowLastColumn="0" w:lastRowFirstColumn="0" w:lastRowLastColumn="0"/>
-            </w:pPr>
-            <w:r>
-              <w:t>95%</w:t>
-            </w:r>
-          </w:p>
-        </w:tc>
-        <w:tc>
-          <w:tcPr>
-            <w:tcW w:w="1224" w:type="dxa"/>
-          </w:tcPr>
-          <w:p>
-            <w:pPr>
-              <w:cnfStyle w:val="000000000000" w:firstRow="0" w:lastRow="0" w:firstColumn="0" w:lastColumn="0" w:oddVBand="0" w:evenVBand="0" w:oddHBand="0" w:evenHBand="0" w:firstRowFirstColumn="0" w:firstRowLastColumn="0" w:lastRowFirstColumn="0" w:lastRowLastColumn="0"/>
-            </w:pPr>
-            <w:r>
-              <w:t>83.8%</w:t>
-            </w:r>
+              <w:cnfStyle w:val="000000000000" w:firstRow="0" w:lastRow="0" w:firstColumn="0" w:lastColumn="0" w:oddVBand="0" w:evenVBand="0" w:oddHBand="0" w:evenHBand="0" w:firstRowFirstColumn="0" w:firstRowLastColumn="0" w:lastRowFirstColumn="0" w:lastRowLastColumn="0"/>
+            </w:pPr>
           </w:p>
         </w:tc>
       </w:tr>
@@ -1013,20 +1041,17 @@
         <w:tc>
           <w:tcPr>
             <w:cnfStyle w:val="001000000000" w:firstRow="0" w:lastRow="0" w:firstColumn="1" w:lastColumn="0" w:oddVBand="0" w:evenVBand="0" w:oddHBand="0" w:evenHBand="0" w:firstRowFirstColumn="0" w:firstRowLastColumn="0" w:lastRowFirstColumn="0" w:lastRowLastColumn="0"/>
-            <w:tcW w:w="1552" w:type="dxa"/>
-          </w:tcPr>
-          <w:p>
-            <w:r>
-              <w:t>BI-</w:t>
-            </w:r>
-            <w:r>
-              <w:t>LSTM with regularization</w:t>
-            </w:r>
-          </w:p>
-        </w:tc>
-        <w:tc>
-          <w:tcPr>
-            <w:tcW w:w="1433" w:type="dxa"/>
+            <w:tcW w:w="1553" w:type="dxa"/>
+          </w:tcPr>
+          <w:p>
+            <w:r>
+              <w:t>RNN</w:t>
+            </w:r>
+          </w:p>
+        </w:tc>
+        <w:tc>
+          <w:tcPr>
+            <w:tcW w:w="1432" w:type="dxa"/>
           </w:tcPr>
           <w:p>
             <w:pPr>
@@ -1039,7 +1064,8 @@
         </w:tc>
         <w:tc>
           <w:tcPr>
-            <w:tcW w:w="1554" w:type="dxa"/>
+            <w:tcW w:w="1575" w:type="dxa"/>
+            <w:gridSpan w:val="2"/>
           </w:tcPr>
           <w:p>
             <w:pPr>
@@ -1054,10 +1080,7 @@
               <w:cnfStyle w:val="000000100000" w:firstRow="0" w:lastRow="0" w:firstColumn="0" w:lastColumn="0" w:oddVBand="0" w:evenVBand="0" w:oddHBand="1" w:evenHBand="0" w:firstRowFirstColumn="0" w:firstRowLastColumn="0" w:lastRowFirstColumn="0" w:lastRowLastColumn="0"/>
             </w:pPr>
             <w:r>
-              <w:t>BI-</w:t>
-            </w:r>
-            <w:r>
-              <w:t>LSTM, Dropout(0.5),</w:t>
+              <w:t>RNN, Dropout(0.5),</w:t>
             </w:r>
           </w:p>
           <w:p>
@@ -1071,7 +1094,7 @@
         </w:tc>
         <w:tc>
           <w:tcPr>
-            <w:tcW w:w="1285" w:type="dxa"/>
+            <w:tcW w:w="1281" w:type="dxa"/>
             <w:gridSpan w:val="2"/>
           </w:tcPr>
           <w:p>
@@ -1087,7 +1110,7 @@
               <w:cnfStyle w:val="000000100000" w:firstRow="0" w:lastRow="0" w:firstColumn="0" w:lastColumn="0" w:oddVBand="0" w:evenVBand="0" w:oddHBand="1" w:evenHBand="0" w:firstRowFirstColumn="0" w:firstRowLastColumn="0" w:lastRowFirstColumn="0" w:lastRowLastColumn="0"/>
             </w:pPr>
             <w:r>
-              <w:t>32 units,</w:t>
+              <w:t>64,</w:t>
             </w:r>
           </w:p>
           <w:p>
@@ -1101,7 +1124,7 @@
         </w:tc>
         <w:tc>
           <w:tcPr>
-            <w:tcW w:w="1060" w:type="dxa"/>
+            <w:tcW w:w="1056" w:type="dxa"/>
             <w:gridSpan w:val="2"/>
           </w:tcPr>
           <w:p>
@@ -1115,34 +1138,27 @@
         </w:tc>
         <w:tc>
           <w:tcPr>
-            <w:tcW w:w="1242" w:type="dxa"/>
-            <w:gridSpan w:val="2"/>
-          </w:tcPr>
-          <w:p>
-            <w:pPr>
-              <w:cnfStyle w:val="000000100000" w:firstRow="0" w:lastRow="0" w:firstColumn="0" w:lastColumn="0" w:oddVBand="0" w:evenVBand="0" w:oddHBand="1" w:evenHBand="0" w:firstRowFirstColumn="0" w:firstRowLastColumn="0" w:lastRowFirstColumn="0" w:lastRowLastColumn="0"/>
-            </w:pPr>
-            <w:r>
-              <w:t>87%</w:t>
-            </w:r>
-          </w:p>
-        </w:tc>
-        <w:tc>
-          <w:tcPr>
-            <w:tcW w:w="1224" w:type="dxa"/>
-          </w:tcPr>
-          <w:p>
-            <w:pPr>
-              <w:cnfStyle w:val="000000100000" w:firstRow="0" w:lastRow="0" w:firstColumn="0" w:lastColumn="0" w:oddVBand="0" w:evenVBand="0" w:oddHBand="1" w:evenHBand="0" w:firstRowFirstColumn="0" w:firstRowLastColumn="0" w:lastRowFirstColumn="0" w:lastRowLastColumn="0"/>
-            </w:pPr>
-            <w:r>
-              <w:t>8</w:t>
-            </w:r>
-            <w:r>
-              <w:t>3.75</w:t>
-            </w:r>
-            <w:r>
-              <w:t>%</w:t>
+            <w:tcW w:w="1231" w:type="dxa"/>
+          </w:tcPr>
+          <w:p>
+            <w:pPr>
+              <w:cnfStyle w:val="000000100000" w:firstRow="0" w:lastRow="0" w:firstColumn="0" w:lastColumn="0" w:oddVBand="0" w:evenVBand="0" w:oddHBand="1" w:evenHBand="0" w:firstRowFirstColumn="0" w:firstRowLastColumn="0" w:lastRowFirstColumn="0" w:lastRowLastColumn="0"/>
+            </w:pPr>
+            <w:r>
+              <w:t>95%</w:t>
+            </w:r>
+          </w:p>
+        </w:tc>
+        <w:tc>
+          <w:tcPr>
+            <w:tcW w:w="1222" w:type="dxa"/>
+          </w:tcPr>
+          <w:p>
+            <w:pPr>
+              <w:cnfStyle w:val="000000100000" w:firstRow="0" w:lastRow="0" w:firstColumn="0" w:lastColumn="0" w:oddVBand="0" w:evenVBand="0" w:oddHBand="1" w:evenHBand="0" w:firstRowFirstColumn="0" w:firstRowLastColumn="0" w:lastRowFirstColumn="0" w:lastRowLastColumn="0"/>
+            </w:pPr>
+            <w:r>
+              <w:t>83.8%</w:t>
             </w:r>
           </w:p>
         </w:tc>
@@ -1151,24 +1167,27 @@
         <w:tc>
           <w:tcPr>
             <w:cnfStyle w:val="001000000000" w:firstRow="0" w:lastRow="0" w:firstColumn="1" w:lastColumn="0" w:oddVBand="0" w:evenVBand="0" w:oddHBand="0" w:evenHBand="0" w:firstRowFirstColumn="0" w:firstRowLastColumn="0" w:lastRowFirstColumn="0" w:lastRowLastColumn="0"/>
-            <w:tcW w:w="1552" w:type="dxa"/>
-          </w:tcPr>
-          <w:p>
-            <w:r>
-              <w:t>RNN</w:t>
-            </w:r>
-          </w:p>
-        </w:tc>
-        <w:tc>
-          <w:tcPr>
-            <w:tcW w:w="1433" w:type="dxa"/>
-          </w:tcPr>
-          <w:p>
-            <w:pPr>
-              <w:cnfStyle w:val="000000000000" w:firstRow="0" w:lastRow="0" w:firstColumn="0" w:lastColumn="0" w:oddVBand="0" w:evenVBand="0" w:oddHBand="0" w:evenHBand="0" w:firstRowFirstColumn="0" w:firstRowLastColumn="0" w:lastRowFirstColumn="0" w:lastRowLastColumn="0"/>
-            </w:pPr>
-            <w:r>
-              <w:t>TF-IDF</w:t>
+            <w:tcW w:w="1553" w:type="dxa"/>
+          </w:tcPr>
+          <w:p>
+            <w:r>
+              <w:t>BI-</w:t>
+            </w:r>
+            <w:r>
+              <w:t>LSTM with regularization</w:t>
+            </w:r>
+          </w:p>
+        </w:tc>
+        <w:tc>
+          <w:tcPr>
+            <w:tcW w:w="1432" w:type="dxa"/>
+          </w:tcPr>
+          <w:p>
+            <w:pPr>
+              <w:cnfStyle w:val="000000000000" w:firstRow="0" w:lastRow="0" w:firstColumn="0" w:lastColumn="0" w:oddVBand="0" w:evenVBand="0" w:oddHBand="0" w:evenHBand="0" w:firstRowFirstColumn="0" w:firstRowLastColumn="0" w:lastRowFirstColumn="0" w:lastRowLastColumn="0"/>
+            </w:pPr>
+            <w:r>
+              <w:t>Word Embedding</w:t>
             </w:r>
           </w:p>
         </w:tc>
@@ -1181,182 +1200,20 @@
               <w:cnfStyle w:val="000000000000" w:firstRow="0" w:lastRow="0" w:firstColumn="0" w:lastColumn="0" w:oddVBand="0" w:evenVBand="0" w:oddHBand="0" w:evenHBand="0" w:firstRowFirstColumn="0" w:firstRowLastColumn="0" w:lastRowFirstColumn="0" w:lastRowLastColumn="0"/>
             </w:pPr>
             <w:r>
-              <w:t>RNN,</w:t>
-            </w:r>
-          </w:p>
-          <w:p>
-            <w:pPr>
-              <w:cnfStyle w:val="000000000000" w:firstRow="0" w:lastRow="0" w:firstColumn="0" w:lastColumn="0" w:oddVBand="0" w:evenVBand="0" w:oddHBand="0" w:evenHBand="0" w:firstRowFirstColumn="0" w:firstRowLastColumn="0" w:lastRowFirstColumn="0" w:lastRowLastColumn="0"/>
-            </w:pPr>
-            <w:r>
-              <w:t>Dropout(0.2),</w:t>
-            </w:r>
-          </w:p>
-          <w:p>
-            <w:pPr>
-              <w:cnfStyle w:val="000000000000" w:firstRow="0" w:lastRow="0" w:firstColumn="0" w:lastColumn="0" w:oddVBand="0" w:evenVBand="0" w:oddHBand="0" w:evenHBand="0" w:firstRowFirstColumn="0" w:firstRowLastColumn="0" w:lastRowFirstColumn="0" w:lastRowLastColumn="0"/>
-            </w:pPr>
-            <w:r>
-              <w:t>Output(Dense)</w:t>
-            </w:r>
-          </w:p>
-        </w:tc>
-        <w:tc>
-          <w:tcPr>
-            <w:tcW w:w="1285" w:type="dxa"/>
-            <w:gridSpan w:val="2"/>
-          </w:tcPr>
-          <w:p>
-            <w:pPr>
-              <w:cnfStyle w:val="000000000000" w:firstRow="0" w:lastRow="0" w:firstColumn="0" w:lastColumn="0" w:oddVBand="0" w:evenVBand="0" w:oddHBand="0" w:evenHBand="0" w:firstRowFirstColumn="0" w:firstRowLastColumn="0" w:lastRowFirstColumn="0" w:lastRowLastColumn="0"/>
-            </w:pPr>
-            <w:r>
-              <w:t>Features = 5000,</w:t>
-            </w:r>
-          </w:p>
-          <w:p>
-            <w:pPr>
-              <w:cnfStyle w:val="000000000000" w:firstRow="0" w:lastRow="0" w:firstColumn="0" w:lastColumn="0" w:oddVBand="0" w:evenVBand="0" w:oddHBand="0" w:evenHBand="0" w:firstRowFirstColumn="0" w:firstRowLastColumn="0" w:lastRowFirstColumn="0" w:lastRowLastColumn="0"/>
-            </w:pPr>
-            <w:r>
-              <w:t xml:space="preserve">50, </w:t>
-            </w:r>
-          </w:p>
-          <w:p>
-            <w:pPr>
-              <w:cnfStyle w:val="000000000000" w:firstRow="0" w:lastRow="0" w:firstColumn="0" w:lastColumn="0" w:oddVBand="0" w:evenVBand="0" w:oddHBand="0" w:evenHBand="0" w:firstRowFirstColumn="0" w:firstRowLastColumn="0" w:lastRowFirstColumn="0" w:lastRowLastColumn="0"/>
-            </w:pPr>
-            <w:r>
-              <w:t>3 Classes</w:t>
-            </w:r>
-          </w:p>
-        </w:tc>
-        <w:tc>
-          <w:tcPr>
-            <w:tcW w:w="1060" w:type="dxa"/>
-            <w:gridSpan w:val="2"/>
-          </w:tcPr>
-          <w:p>
-            <w:pPr>
-              <w:cnfStyle w:val="000000000000" w:firstRow="0" w:lastRow="0" w:firstColumn="0" w:lastColumn="0" w:oddVBand="0" w:evenVBand="0" w:oddHBand="0" w:evenHBand="0" w:firstRowFirstColumn="0" w:firstRowLastColumn="0" w:lastRowFirstColumn="0" w:lastRowLastColumn="0"/>
-            </w:pPr>
-            <w:r>
-              <w:t>0.001</w:t>
-            </w:r>
-          </w:p>
-        </w:tc>
-        <w:tc>
-          <w:tcPr>
-            <w:tcW w:w="1242" w:type="dxa"/>
-            <w:gridSpan w:val="2"/>
-          </w:tcPr>
-          <w:p>
-            <w:pPr>
-              <w:cnfStyle w:val="000000000000" w:firstRow="0" w:lastRow="0" w:firstColumn="0" w:lastColumn="0" w:oddVBand="0" w:evenVBand="0" w:oddHBand="0" w:evenHBand="0" w:firstRowFirstColumn="0" w:firstRowLastColumn="0" w:lastRowFirstColumn="0" w:lastRowLastColumn="0"/>
-            </w:pPr>
-            <w:r>
-              <w:t>80%</w:t>
-            </w:r>
-          </w:p>
-        </w:tc>
-        <w:tc>
-          <w:tcPr>
-            <w:tcW w:w="1224" w:type="dxa"/>
-          </w:tcPr>
-          <w:p>
-            <w:pPr>
-              <w:cnfStyle w:val="000000000000" w:firstRow="0" w:lastRow="0" w:firstColumn="0" w:lastColumn="0" w:oddVBand="0" w:evenVBand="0" w:oddHBand="0" w:evenHBand="0" w:firstRowFirstColumn="0" w:firstRowLastColumn="0" w:lastRowFirstColumn="0" w:lastRowLastColumn="0"/>
-            </w:pPr>
-            <w:r>
-              <w:t>83%</w:t>
-            </w:r>
-          </w:p>
-          <w:p>
-            <w:pPr>
-              <w:cnfStyle w:val="000000000000" w:firstRow="0" w:lastRow="0" w:firstColumn="0" w:lastColumn="0" w:oddVBand="0" w:evenVBand="0" w:oddHBand="0" w:evenHBand="0" w:firstRowFirstColumn="0" w:firstRowLastColumn="0" w:lastRowFirstColumn="0" w:lastRowLastColumn="0"/>
-            </w:pPr>
-          </w:p>
-        </w:tc>
-      </w:tr>
-      <w:tr>
-        <w:trPr>
-          <w:cnfStyle w:val="000000100000" w:firstRow="0" w:lastRow="0" w:firstColumn="0" w:lastColumn="0" w:oddVBand="0" w:evenVBand="0" w:oddHBand="1" w:evenHBand="0" w:firstRowFirstColumn="0" w:firstRowLastColumn="0" w:lastRowFirstColumn="0" w:lastRowLastColumn="0"/>
-          <w:trHeight w:val="1737"/>
-        </w:trPr>
-        <w:tc>
-          <w:tcPr>
-            <w:cnfStyle w:val="001000000000" w:firstRow="0" w:lastRow="0" w:firstColumn="1" w:lastColumn="0" w:oddVBand="0" w:evenVBand="0" w:oddHBand="0" w:evenHBand="0" w:firstRowFirstColumn="0" w:firstRowLastColumn="0" w:lastRowFirstColumn="0" w:lastRowLastColumn="0"/>
-            <w:tcW w:w="1552" w:type="dxa"/>
-          </w:tcPr>
-          <w:p>
-            <w:r>
-              <w:t>RNN</w:t>
-            </w:r>
-            <w:r>
-              <w:t xml:space="preserve"> </w:t>
-            </w:r>
-            <w:r>
-              <w:t>with regularization</w:t>
-            </w:r>
-          </w:p>
-        </w:tc>
-        <w:tc>
-          <w:tcPr>
-            <w:tcW w:w="1433" w:type="dxa"/>
-          </w:tcPr>
-          <w:p>
-            <w:pPr>
-              <w:cnfStyle w:val="000000100000" w:firstRow="0" w:lastRow="0" w:firstColumn="0" w:lastColumn="0" w:oddVBand="0" w:evenVBand="0" w:oddHBand="1" w:evenHBand="0" w:firstRowFirstColumn="0" w:firstRowLastColumn="0" w:lastRowFirstColumn="0" w:lastRowLastColumn="0"/>
-            </w:pPr>
-            <w:r>
-              <w:t>TF-IDF</w:t>
-            </w:r>
-          </w:p>
-        </w:tc>
-        <w:tc>
-          <w:tcPr>
-            <w:tcW w:w="1575" w:type="dxa"/>
-            <w:gridSpan w:val="2"/>
-          </w:tcPr>
-          <w:p>
-            <w:pPr>
-              <w:cnfStyle w:val="000000100000" w:firstRow="0" w:lastRow="0" w:firstColumn="0" w:lastColumn="0" w:oddVBand="0" w:evenVBand="0" w:oddHBand="1" w:evenHBand="0" w:firstRowFirstColumn="0" w:firstRowLastColumn="0" w:lastRowFirstColumn="0" w:lastRowLastColumn="0"/>
-            </w:pPr>
-            <w:r>
-              <w:t>RNN,</w:t>
-            </w:r>
-          </w:p>
-          <w:p>
-            <w:pPr>
-              <w:cnfStyle w:val="000000100000" w:firstRow="0" w:lastRow="0" w:firstColumn="0" w:lastColumn="0" w:oddVBand="0" w:evenVBand="0" w:oddHBand="1" w:evenHBand="0" w:firstRowFirstColumn="0" w:firstRowLastColumn="0" w:lastRowFirstColumn="0" w:lastRowLastColumn="0"/>
-            </w:pPr>
-            <w:r>
-              <w:t>Dropout(0.</w:t>
-            </w:r>
-            <w:r>
-              <w:t>6</w:t>
-            </w:r>
-            <w:r>
-              <w:t>)</w:t>
-            </w:r>
-            <w:r>
-              <w:t>,</w:t>
-            </w:r>
-          </w:p>
-          <w:p>
-            <w:pPr>
-              <w:cnfStyle w:val="000000100000" w:firstRow="0" w:lastRow="0" w:firstColumn="0" w:lastColumn="0" w:oddVBand="0" w:evenVBand="0" w:oddHBand="1" w:evenHBand="0" w:firstRowFirstColumn="0" w:firstRowLastColumn="0" w:lastRowFirstColumn="0" w:lastRowLastColumn="0"/>
-            </w:pPr>
-            <w:r>
-              <w:t>Two Dense</w:t>
-            </w:r>
-            <w:r>
-              <w:t>,</w:t>
-            </w:r>
-          </w:p>
-          <w:p>
-            <w:pPr>
-              <w:cnfStyle w:val="000000100000" w:firstRow="0" w:lastRow="0" w:firstColumn="0" w:lastColumn="0" w:oddVBand="0" w:evenVBand="0" w:oddHBand="1" w:evenHBand="0" w:firstRowFirstColumn="0" w:firstRowLastColumn="0" w:lastRowFirstColumn="0" w:lastRowLastColumn="0"/>
+              <w:t>Embedding,</w:t>
+            </w:r>
+          </w:p>
+          <w:p>
+            <w:pPr>
+              <w:cnfStyle w:val="000000000000" w:firstRow="0" w:lastRow="0" w:firstColumn="0" w:lastColumn="0" w:oddVBand="0" w:evenVBand="0" w:oddHBand="0" w:evenHBand="0" w:firstRowFirstColumn="0" w:firstRowLastColumn="0" w:lastRowFirstColumn="0" w:lastRowLastColumn="0"/>
+            </w:pPr>
+            <w:r>
+              <w:t>BI-LSTM, Dropout(0.5),</w:t>
+            </w:r>
+          </w:p>
+          <w:p>
+            <w:pPr>
+              <w:cnfStyle w:val="000000000000" w:firstRow="0" w:lastRow="0" w:firstColumn="0" w:lastColumn="0" w:oddVBand="0" w:evenVBand="0" w:oddHBand="0" w:evenHBand="0" w:firstRowFirstColumn="0" w:firstRowLastColumn="0" w:lastRowFirstColumn="0" w:lastRowLastColumn="0"/>
             </w:pPr>
             <w:r>
               <w:t>Output(Dense)</w:t>
@@ -1370,38 +1227,26 @@
           </w:tcPr>
           <w:p>
             <w:pPr>
-              <w:cnfStyle w:val="000000100000" w:firstRow="0" w:lastRow="0" w:firstColumn="0" w:lastColumn="0" w:oddVBand="0" w:evenVBand="0" w:oddHBand="1" w:evenHBand="0" w:firstRowFirstColumn="0" w:firstRowLastColumn="0" w:lastRowFirstColumn="0" w:lastRowLastColumn="0"/>
-            </w:pPr>
-            <w:r>
-              <w:t xml:space="preserve">Features = </w:t>
-            </w:r>
-            <w:r>
-              <w:t>10000</w:t>
-            </w:r>
-            <w:r>
-              <w:t>,</w:t>
-            </w:r>
-          </w:p>
-          <w:p>
-            <w:pPr>
-              <w:cnfStyle w:val="000000100000" w:firstRow="0" w:lastRow="0" w:firstColumn="0" w:lastColumn="0" w:oddVBand="0" w:evenVBand="0" w:oddHBand="1" w:evenHBand="0" w:firstRowFirstColumn="0" w:firstRowLastColumn="0" w:lastRowFirstColumn="0" w:lastRowLastColumn="0"/>
-            </w:pPr>
-            <w:r>
-              <w:t>64</w:t>
-            </w:r>
-            <w:r>
-              <w:t xml:space="preserve">, </w:t>
-            </w:r>
-            <w:r>
-              <w:t>32,16,</w:t>
-            </w:r>
-          </w:p>
-          <w:p>
-            <w:pPr>
-              <w:cnfStyle w:val="000000100000" w:firstRow="0" w:lastRow="0" w:firstColumn="0" w:lastColumn="0" w:oddVBand="0" w:evenVBand="0" w:oddHBand="1" w:evenHBand="0" w:firstRowFirstColumn="0" w:firstRowLastColumn="0" w:lastRowFirstColumn="0" w:lastRowLastColumn="0"/>
-            </w:pPr>
-            <w:r>
-              <w:t>3 Classes</w:t>
+              <w:cnfStyle w:val="000000000000" w:firstRow="0" w:lastRow="0" w:firstColumn="0" w:lastColumn="0" w:oddVBand="0" w:evenVBand="0" w:oddHBand="0" w:evenHBand="0" w:firstRowFirstColumn="0" w:firstRowLastColumn="0" w:lastRowFirstColumn="0" w:lastRowLastColumn="0"/>
+            </w:pPr>
+            <w:r>
+              <w:t>Dim = 300,</w:t>
+            </w:r>
+          </w:p>
+          <w:p>
+            <w:pPr>
+              <w:cnfStyle w:val="000000000000" w:firstRow="0" w:lastRow="0" w:firstColumn="0" w:lastColumn="0" w:oddVBand="0" w:evenVBand="0" w:oddHBand="0" w:evenHBand="0" w:firstRowFirstColumn="0" w:firstRowLastColumn="0" w:lastRowFirstColumn="0" w:lastRowLastColumn="0"/>
+            </w:pPr>
+            <w:r>
+              <w:t>32 units,</w:t>
+            </w:r>
+          </w:p>
+          <w:p>
+            <w:pPr>
+              <w:cnfStyle w:val="000000000000" w:firstRow="0" w:lastRow="0" w:firstColumn="0" w:lastColumn="0" w:oddVBand="0" w:evenVBand="0" w:oddHBand="0" w:evenHBand="0" w:firstRowFirstColumn="0" w:firstRowLastColumn="0" w:lastRowFirstColumn="0" w:lastRowLastColumn="0"/>
+            </w:pPr>
+            <w:r>
+              <w:t>3 classes</w:t>
             </w:r>
           </w:p>
         </w:tc>
@@ -1412,7 +1257,7 @@
           </w:tcPr>
           <w:p>
             <w:pPr>
-              <w:cnfStyle w:val="000000100000" w:firstRow="0" w:lastRow="0" w:firstColumn="0" w:lastColumn="0" w:oddVBand="0" w:evenVBand="0" w:oddHBand="1" w:evenHBand="0" w:firstRowFirstColumn="0" w:firstRowLastColumn="0" w:lastRowFirstColumn="0" w:lastRowLastColumn="0"/>
+              <w:cnfStyle w:val="000000000000" w:firstRow="0" w:lastRow="0" w:firstColumn="0" w:lastColumn="0" w:oddVBand="0" w:evenVBand="0" w:oddHBand="0" w:evenHBand="0" w:firstRowFirstColumn="0" w:firstRowLastColumn="0" w:lastRowFirstColumn="0" w:lastRowLastColumn="0"/>
             </w:pPr>
             <w:r>
               <w:t>0.001</w:t>
@@ -1421,122 +1266,7 @@
         </w:tc>
         <w:tc>
           <w:tcPr>
-            <w:tcW w:w="1225" w:type="dxa"/>
-          </w:tcPr>
-          <w:p>
-            <w:pPr>
-              <w:cnfStyle w:val="000000100000" w:firstRow="0" w:lastRow="0" w:firstColumn="0" w:lastColumn="0" w:oddVBand="0" w:evenVBand="0" w:oddHBand="1" w:evenHBand="0" w:firstRowFirstColumn="0" w:firstRowLastColumn="0" w:lastRowFirstColumn="0" w:lastRowLastColumn="0"/>
-            </w:pPr>
-            <w:r>
-              <w:t>89</w:t>
-            </w:r>
-            <w:r>
-              <w:t>%</w:t>
-            </w:r>
-          </w:p>
-        </w:tc>
-        <w:tc>
-          <w:tcPr>
-            <w:tcW w:w="1224" w:type="dxa"/>
-          </w:tcPr>
-          <w:p>
-            <w:pPr>
-              <w:cnfStyle w:val="000000100000" w:firstRow="0" w:lastRow="0" w:firstColumn="0" w:lastColumn="0" w:oddVBand="0" w:evenVBand="0" w:oddHBand="1" w:evenHBand="0" w:firstRowFirstColumn="0" w:firstRowLastColumn="0" w:lastRowFirstColumn="0" w:lastRowLastColumn="0"/>
-            </w:pPr>
-            <w:r>
-              <w:t>8</w:t>
-            </w:r>
-            <w:r>
-              <w:t>4.2</w:t>
-            </w:r>
-            <w:r>
-              <w:t>%</w:t>
-            </w:r>
-          </w:p>
-          <w:p>
-            <w:pPr>
-              <w:cnfStyle w:val="000000100000" w:firstRow="0" w:lastRow="0" w:firstColumn="0" w:lastColumn="0" w:oddVBand="0" w:evenVBand="0" w:oddHBand="1" w:evenHBand="0" w:firstRowFirstColumn="0" w:firstRowLastColumn="0" w:lastRowFirstColumn="0" w:lastRowLastColumn="0"/>
-            </w:pPr>
-          </w:p>
-        </w:tc>
-      </w:tr>
-      <w:tr>
-        <w:tc>
-          <w:tcPr>
-            <w:cnfStyle w:val="001000000000" w:firstRow="0" w:lastRow="0" w:firstColumn="1" w:lastColumn="0" w:oddVBand="0" w:evenVBand="0" w:oddHBand="0" w:evenHBand="0" w:firstRowFirstColumn="0" w:firstRowLastColumn="0" w:lastRowFirstColumn="0" w:lastRowLastColumn="0"/>
-            <w:tcW w:w="1552" w:type="dxa"/>
-          </w:tcPr>
-          <w:p>
-            <w:pPr>
-              <w:tabs>
-                <w:tab w:val="left" w:pos="1140"/>
-              </w:tabs>
-            </w:pPr>
-            <w:r>
-              <w:lastRenderedPageBreak/>
-              <w:t>LSTM</w:t>
-            </w:r>
-          </w:p>
-        </w:tc>
-        <w:tc>
-          <w:tcPr>
-            <w:tcW w:w="1433" w:type="dxa"/>
-          </w:tcPr>
-          <w:p>
-            <w:pPr>
-              <w:cnfStyle w:val="000000000000" w:firstRow="0" w:lastRow="0" w:firstColumn="0" w:lastColumn="0" w:oddVBand="0" w:evenVBand="0" w:oddHBand="0" w:evenHBand="0" w:firstRowFirstColumn="0" w:firstRowLastColumn="0" w:lastRowFirstColumn="0" w:lastRowLastColumn="0"/>
-            </w:pPr>
-            <w:r>
-              <w:t>TF-IDF</w:t>
-            </w:r>
-          </w:p>
-        </w:tc>
-        <w:tc>
-          <w:tcPr>
-            <w:tcW w:w="1554" w:type="dxa"/>
-          </w:tcPr>
-          <w:p>
-            <w:pPr>
-              <w:cnfStyle w:val="000000000000" w:firstRow="0" w:lastRow="0" w:firstColumn="0" w:lastColumn="0" w:oddVBand="0" w:evenVBand="0" w:oddHBand="0" w:evenHBand="0" w:firstRowFirstColumn="0" w:firstRowLastColumn="0" w:lastRowFirstColumn="0" w:lastRowLastColumn="0"/>
-            </w:pPr>
-            <w:r>
-              <w:t>LSTM,</w:t>
-            </w:r>
-          </w:p>
-          <w:p>
-            <w:pPr>
-              <w:cnfStyle w:val="000000000000" w:firstRow="0" w:lastRow="0" w:firstColumn="0" w:lastColumn="0" w:oddVBand="0" w:evenVBand="0" w:oddHBand="0" w:evenHBand="0" w:firstRowFirstColumn="0" w:firstRowLastColumn="0" w:lastRowFirstColumn="0" w:lastRowLastColumn="0"/>
-            </w:pPr>
-            <w:r>
-              <w:t>Dropout(0.</w:t>
-            </w:r>
-            <w:r>
-              <w:t>4</w:t>
-            </w:r>
-            <w:r>
-              <w:t>),</w:t>
-            </w:r>
-          </w:p>
-          <w:p>
-            <w:pPr>
-              <w:cnfStyle w:val="000000000000" w:firstRow="0" w:lastRow="0" w:firstColumn="0" w:lastColumn="0" w:oddVBand="0" w:evenVBand="0" w:oddHBand="0" w:evenHBand="0" w:firstRowFirstColumn="0" w:firstRowLastColumn="0" w:lastRowFirstColumn="0" w:lastRowLastColumn="0"/>
-            </w:pPr>
-            <w:r>
-              <w:t>Dense,</w:t>
-            </w:r>
-          </w:p>
-          <w:p>
-            <w:pPr>
-              <w:cnfStyle w:val="000000000000" w:firstRow="0" w:lastRow="0" w:firstColumn="0" w:lastColumn="0" w:oddVBand="0" w:evenVBand="0" w:oddHBand="0" w:evenHBand="0" w:firstRowFirstColumn="0" w:firstRowLastColumn="0" w:lastRowFirstColumn="0" w:lastRowLastColumn="0"/>
-            </w:pPr>
-            <w:r>
-              <w:t>Output(Dense)</w:t>
-            </w:r>
-          </w:p>
-        </w:tc>
-        <w:tc>
-          <w:tcPr>
-            <w:tcW w:w="1285" w:type="dxa"/>
+            <w:tcW w:w="1248" w:type="dxa"/>
             <w:gridSpan w:val="2"/>
           </w:tcPr>
           <w:p>
@@ -1544,67 +1274,20 @@
               <w:cnfStyle w:val="000000000000" w:firstRow="0" w:lastRow="0" w:firstColumn="0" w:lastColumn="0" w:oddVBand="0" w:evenVBand="0" w:oddHBand="0" w:evenHBand="0" w:firstRowFirstColumn="0" w:firstRowLastColumn="0" w:lastRowFirstColumn="0" w:lastRowLastColumn="0"/>
             </w:pPr>
             <w:r>
-              <w:t>Features = 10000</w:t>
-            </w:r>
-            <w:r>
-              <w:t>,</w:t>
-            </w:r>
-          </w:p>
-          <w:p>
-            <w:pPr>
-              <w:cnfStyle w:val="000000000000" w:firstRow="0" w:lastRow="0" w:firstColumn="0" w:lastColumn="0" w:oddVBand="0" w:evenVBand="0" w:oddHBand="0" w:evenHBand="0" w:firstRowFirstColumn="0" w:firstRowLastColumn="0" w:lastRowFirstColumn="0" w:lastRowLastColumn="0"/>
-            </w:pPr>
-            <w:r>
-              <w:t>64, 32,</w:t>
-            </w:r>
-          </w:p>
-          <w:p>
-            <w:pPr>
-              <w:cnfStyle w:val="000000000000" w:firstRow="0" w:lastRow="0" w:firstColumn="0" w:lastColumn="0" w:oddVBand="0" w:evenVBand="0" w:oddHBand="0" w:evenHBand="0" w:firstRowFirstColumn="0" w:firstRowLastColumn="0" w:lastRowFirstColumn="0" w:lastRowLastColumn="0"/>
-            </w:pPr>
-            <w:r>
-              <w:t>3 Classes</w:t>
-            </w:r>
-          </w:p>
-        </w:tc>
-        <w:tc>
-          <w:tcPr>
-            <w:tcW w:w="1060" w:type="dxa"/>
-            <w:gridSpan w:val="2"/>
-          </w:tcPr>
-          <w:p>
-            <w:pPr>
-              <w:cnfStyle w:val="000000000000" w:firstRow="0" w:lastRow="0" w:firstColumn="0" w:lastColumn="0" w:oddVBand="0" w:evenVBand="0" w:oddHBand="0" w:evenHBand="0" w:firstRowFirstColumn="0" w:firstRowLastColumn="0" w:lastRowFirstColumn="0" w:lastRowLastColumn="0"/>
-            </w:pPr>
-            <w:r>
-              <w:t>0.01</w:t>
-            </w:r>
-          </w:p>
-        </w:tc>
-        <w:tc>
-          <w:tcPr>
-            <w:tcW w:w="1242" w:type="dxa"/>
-            <w:gridSpan w:val="2"/>
-          </w:tcPr>
-          <w:p>
-            <w:pPr>
-              <w:cnfStyle w:val="000000000000" w:firstRow="0" w:lastRow="0" w:firstColumn="0" w:lastColumn="0" w:oddVBand="0" w:evenVBand="0" w:oddHBand="0" w:evenHBand="0" w:firstRowFirstColumn="0" w:firstRowLastColumn="0" w:lastRowFirstColumn="0" w:lastRowLastColumn="0"/>
-            </w:pPr>
-            <w:r>
-              <w:t>93%</w:t>
-            </w:r>
-          </w:p>
-        </w:tc>
-        <w:tc>
-          <w:tcPr>
-            <w:tcW w:w="1224" w:type="dxa"/>
-          </w:tcPr>
-          <w:p>
-            <w:pPr>
-              <w:cnfStyle w:val="000000000000" w:firstRow="0" w:lastRow="0" w:firstColumn="0" w:lastColumn="0" w:oddVBand="0" w:evenVBand="0" w:oddHBand="0" w:evenHBand="0" w:firstRowFirstColumn="0" w:firstRowLastColumn="0" w:lastRowFirstColumn="0" w:lastRowLastColumn="0"/>
-            </w:pPr>
-            <w:r>
-              <w:t>83%</w:t>
+              <w:t>87%</w:t>
+            </w:r>
+          </w:p>
+        </w:tc>
+        <w:tc>
+          <w:tcPr>
+            <w:tcW w:w="1222" w:type="dxa"/>
+          </w:tcPr>
+          <w:p>
+            <w:pPr>
+              <w:cnfStyle w:val="000000000000" w:firstRow="0" w:lastRow="0" w:firstColumn="0" w:lastColumn="0" w:oddVBand="0" w:evenVBand="0" w:oddHBand="0" w:evenHBand="0" w:firstRowFirstColumn="0" w:firstRowLastColumn="0" w:lastRowFirstColumn="0" w:lastRowLastColumn="0"/>
+            </w:pPr>
+            <w:r>
+              <w:t>83.75%</w:t>
             </w:r>
           </w:p>
         </w:tc>
@@ -1616,9 +1299,294 @@
         <w:tc>
           <w:tcPr>
             <w:cnfStyle w:val="001000000000" w:firstRow="0" w:lastRow="0" w:firstColumn="1" w:lastColumn="0" w:oddVBand="0" w:evenVBand="0" w:oddHBand="0" w:evenHBand="0" w:firstRowFirstColumn="0" w:firstRowLastColumn="0" w:lastRowFirstColumn="0" w:lastRowLastColumn="0"/>
-            <w:tcW w:w="1552" w:type="dxa"/>
-          </w:tcPr>
-          <w:p>
+            <w:tcW w:w="1553" w:type="dxa"/>
+          </w:tcPr>
+          <w:p>
+            <w:r>
+              <w:t>RNN</w:t>
+            </w:r>
+          </w:p>
+        </w:tc>
+        <w:tc>
+          <w:tcPr>
+            <w:tcW w:w="1432" w:type="dxa"/>
+          </w:tcPr>
+          <w:p>
+            <w:pPr>
+              <w:cnfStyle w:val="000000100000" w:firstRow="0" w:lastRow="0" w:firstColumn="0" w:lastColumn="0" w:oddVBand="0" w:evenVBand="0" w:oddHBand="1" w:evenHBand="0" w:firstRowFirstColumn="0" w:firstRowLastColumn="0" w:lastRowFirstColumn="0" w:lastRowLastColumn="0"/>
+            </w:pPr>
+            <w:r>
+              <w:t>TF-IDF</w:t>
+            </w:r>
+          </w:p>
+        </w:tc>
+        <w:tc>
+          <w:tcPr>
+            <w:tcW w:w="1554" w:type="dxa"/>
+          </w:tcPr>
+          <w:p>
+            <w:pPr>
+              <w:cnfStyle w:val="000000100000" w:firstRow="0" w:lastRow="0" w:firstColumn="0" w:lastColumn="0" w:oddVBand="0" w:evenVBand="0" w:oddHBand="1" w:evenHBand="0" w:firstRowFirstColumn="0" w:firstRowLastColumn="0" w:lastRowFirstColumn="0" w:lastRowLastColumn="0"/>
+            </w:pPr>
+            <w:r>
+              <w:t>RNN,</w:t>
+            </w:r>
+          </w:p>
+          <w:p>
+            <w:pPr>
+              <w:cnfStyle w:val="000000100000" w:firstRow="0" w:lastRow="0" w:firstColumn="0" w:lastColumn="0" w:oddVBand="0" w:evenVBand="0" w:oddHBand="1" w:evenHBand="0" w:firstRowFirstColumn="0" w:firstRowLastColumn="0" w:lastRowFirstColumn="0" w:lastRowLastColumn="0"/>
+            </w:pPr>
+            <w:r>
+              <w:t>Dropout(0.2),</w:t>
+            </w:r>
+          </w:p>
+          <w:p>
+            <w:pPr>
+              <w:cnfStyle w:val="000000100000" w:firstRow="0" w:lastRow="0" w:firstColumn="0" w:lastColumn="0" w:oddVBand="0" w:evenVBand="0" w:oddHBand="1" w:evenHBand="0" w:firstRowFirstColumn="0" w:firstRowLastColumn="0" w:lastRowFirstColumn="0" w:lastRowLastColumn="0"/>
+            </w:pPr>
+            <w:r>
+              <w:t>Output(Dense)</w:t>
+            </w:r>
+          </w:p>
+        </w:tc>
+        <w:tc>
+          <w:tcPr>
+            <w:tcW w:w="1283" w:type="dxa"/>
+            <w:gridSpan w:val="2"/>
+          </w:tcPr>
+          <w:p>
+            <w:pPr>
+              <w:cnfStyle w:val="000000100000" w:firstRow="0" w:lastRow="0" w:firstColumn="0" w:lastColumn="0" w:oddVBand="0" w:evenVBand="0" w:oddHBand="1" w:evenHBand="0" w:firstRowFirstColumn="0" w:firstRowLastColumn="0" w:lastRowFirstColumn="0" w:lastRowLastColumn="0"/>
+            </w:pPr>
+            <w:r>
+              <w:t>Features = 5000,</w:t>
+            </w:r>
+          </w:p>
+          <w:p>
+            <w:pPr>
+              <w:cnfStyle w:val="000000100000" w:firstRow="0" w:lastRow="0" w:firstColumn="0" w:lastColumn="0" w:oddVBand="0" w:evenVBand="0" w:oddHBand="1" w:evenHBand="0" w:firstRowFirstColumn="0" w:firstRowLastColumn="0" w:lastRowFirstColumn="0" w:lastRowLastColumn="0"/>
+            </w:pPr>
+            <w:r>
+              <w:t xml:space="preserve">50, </w:t>
+            </w:r>
+          </w:p>
+          <w:p>
+            <w:pPr>
+              <w:cnfStyle w:val="000000100000" w:firstRow="0" w:lastRow="0" w:firstColumn="0" w:lastColumn="0" w:oddVBand="0" w:evenVBand="0" w:oddHBand="1" w:evenHBand="0" w:firstRowFirstColumn="0" w:firstRowLastColumn="0" w:lastRowFirstColumn="0" w:lastRowLastColumn="0"/>
+            </w:pPr>
+            <w:r>
+              <w:t>3 Classes</w:t>
+            </w:r>
+          </w:p>
+        </w:tc>
+        <w:tc>
+          <w:tcPr>
+            <w:tcW w:w="1058" w:type="dxa"/>
+            <w:gridSpan w:val="2"/>
+          </w:tcPr>
+          <w:p>
+            <w:pPr>
+              <w:cnfStyle w:val="000000100000" w:firstRow="0" w:lastRow="0" w:firstColumn="0" w:lastColumn="0" w:oddVBand="0" w:evenVBand="0" w:oddHBand="1" w:evenHBand="0" w:firstRowFirstColumn="0" w:firstRowLastColumn="0" w:lastRowFirstColumn="0" w:lastRowLastColumn="0"/>
+            </w:pPr>
+            <w:r>
+              <w:t>0.001</w:t>
+            </w:r>
+          </w:p>
+        </w:tc>
+        <w:tc>
+          <w:tcPr>
+            <w:tcW w:w="1248" w:type="dxa"/>
+            <w:gridSpan w:val="2"/>
+          </w:tcPr>
+          <w:p>
+            <w:pPr>
+              <w:cnfStyle w:val="000000100000" w:firstRow="0" w:lastRow="0" w:firstColumn="0" w:lastColumn="0" w:oddVBand="0" w:evenVBand="0" w:oddHBand="1" w:evenHBand="0" w:firstRowFirstColumn="0" w:firstRowLastColumn="0" w:lastRowFirstColumn="0" w:lastRowLastColumn="0"/>
+            </w:pPr>
+            <w:r>
+              <w:t>80%</w:t>
+            </w:r>
+          </w:p>
+        </w:tc>
+        <w:tc>
+          <w:tcPr>
+            <w:tcW w:w="1222" w:type="dxa"/>
+          </w:tcPr>
+          <w:p>
+            <w:pPr>
+              <w:cnfStyle w:val="000000100000" w:firstRow="0" w:lastRow="0" w:firstColumn="0" w:lastColumn="0" w:oddVBand="0" w:evenVBand="0" w:oddHBand="1" w:evenHBand="0" w:firstRowFirstColumn="0" w:firstRowLastColumn="0" w:lastRowFirstColumn="0" w:lastRowLastColumn="0"/>
+            </w:pPr>
+            <w:r>
+              <w:t>83%</w:t>
+            </w:r>
+          </w:p>
+          <w:p>
+            <w:pPr>
+              <w:cnfStyle w:val="000000100000" w:firstRow="0" w:lastRow="0" w:firstColumn="0" w:lastColumn="0" w:oddVBand="0" w:evenVBand="0" w:oddHBand="1" w:evenHBand="0" w:firstRowFirstColumn="0" w:firstRowLastColumn="0" w:lastRowFirstColumn="0" w:lastRowLastColumn="0"/>
+            </w:pPr>
+          </w:p>
+        </w:tc>
+      </w:tr>
+      <w:tr>
+        <w:trPr>
+          <w:trHeight w:val="1737"/>
+        </w:trPr>
+        <w:tc>
+          <w:tcPr>
+            <w:cnfStyle w:val="001000000000" w:firstRow="0" w:lastRow="0" w:firstColumn="1" w:lastColumn="0" w:oddVBand="0" w:evenVBand="0" w:oddHBand="0" w:evenHBand="0" w:firstRowFirstColumn="0" w:firstRowLastColumn="0" w:lastRowFirstColumn="0" w:lastRowLastColumn="0"/>
+            <w:tcW w:w="1553" w:type="dxa"/>
+          </w:tcPr>
+          <w:p>
+            <w:r>
+              <w:lastRenderedPageBreak/>
+              <w:t xml:space="preserve">RNN </w:t>
+            </w:r>
+            <w:r>
+              <w:t>with regularization</w:t>
+            </w:r>
+          </w:p>
+        </w:tc>
+        <w:tc>
+          <w:tcPr>
+            <w:tcW w:w="1432" w:type="dxa"/>
+          </w:tcPr>
+          <w:p>
+            <w:pPr>
+              <w:cnfStyle w:val="000000000000" w:firstRow="0" w:lastRow="0" w:firstColumn="0" w:lastColumn="0" w:oddVBand="0" w:evenVBand="0" w:oddHBand="0" w:evenHBand="0" w:firstRowFirstColumn="0" w:firstRowLastColumn="0" w:lastRowFirstColumn="0" w:lastRowLastColumn="0"/>
+            </w:pPr>
+            <w:r>
+              <w:t>TF-IDF</w:t>
+            </w:r>
+          </w:p>
+        </w:tc>
+        <w:tc>
+          <w:tcPr>
+            <w:tcW w:w="1575" w:type="dxa"/>
+            <w:gridSpan w:val="2"/>
+          </w:tcPr>
+          <w:p>
+            <w:pPr>
+              <w:cnfStyle w:val="000000000000" w:firstRow="0" w:lastRow="0" w:firstColumn="0" w:lastColumn="0" w:oddVBand="0" w:evenVBand="0" w:oddHBand="0" w:evenHBand="0" w:firstRowFirstColumn="0" w:firstRowLastColumn="0" w:lastRowFirstColumn="0" w:lastRowLastColumn="0"/>
+            </w:pPr>
+            <w:r>
+              <w:t>RNN,</w:t>
+            </w:r>
+          </w:p>
+          <w:p>
+            <w:pPr>
+              <w:cnfStyle w:val="000000000000" w:firstRow="0" w:lastRow="0" w:firstColumn="0" w:lastColumn="0" w:oddVBand="0" w:evenVBand="0" w:oddHBand="0" w:evenHBand="0" w:firstRowFirstColumn="0" w:firstRowLastColumn="0" w:lastRowFirstColumn="0" w:lastRowLastColumn="0"/>
+            </w:pPr>
+            <w:r>
+              <w:t>Dropout(0.6),</w:t>
+            </w:r>
+          </w:p>
+          <w:p>
+            <w:pPr>
+              <w:cnfStyle w:val="000000000000" w:firstRow="0" w:lastRow="0" w:firstColumn="0" w:lastColumn="0" w:oddVBand="0" w:evenVBand="0" w:oddHBand="0" w:evenHBand="0" w:firstRowFirstColumn="0" w:firstRowLastColumn="0" w:lastRowFirstColumn="0" w:lastRowLastColumn="0"/>
+            </w:pPr>
+            <w:r>
+              <w:t>Two Dense,</w:t>
+            </w:r>
+          </w:p>
+          <w:p>
+            <w:pPr>
+              <w:cnfStyle w:val="000000000000" w:firstRow="0" w:lastRow="0" w:firstColumn="0" w:lastColumn="0" w:oddVBand="0" w:evenVBand="0" w:oddHBand="0" w:evenHBand="0" w:firstRowFirstColumn="0" w:firstRowLastColumn="0" w:lastRowFirstColumn="0" w:lastRowLastColumn="0"/>
+            </w:pPr>
+            <w:r>
+              <w:t>Output(Dense)</w:t>
+            </w:r>
+          </w:p>
+        </w:tc>
+        <w:tc>
+          <w:tcPr>
+            <w:tcW w:w="1281" w:type="dxa"/>
+            <w:gridSpan w:val="2"/>
+          </w:tcPr>
+          <w:p>
+            <w:pPr>
+              <w:cnfStyle w:val="000000000000" w:firstRow="0" w:lastRow="0" w:firstColumn="0" w:lastColumn="0" w:oddVBand="0" w:evenVBand="0" w:oddHBand="0" w:evenHBand="0" w:firstRowFirstColumn="0" w:firstRowLastColumn="0" w:lastRowFirstColumn="0" w:lastRowLastColumn="0"/>
+            </w:pPr>
+            <w:r>
+              <w:t>Features = 10000,</w:t>
+            </w:r>
+          </w:p>
+          <w:p>
+            <w:pPr>
+              <w:cnfStyle w:val="000000000000" w:firstRow="0" w:lastRow="0" w:firstColumn="0" w:lastColumn="0" w:oddVBand="0" w:evenVBand="0" w:oddHBand="0" w:evenHBand="0" w:firstRowFirstColumn="0" w:firstRowLastColumn="0" w:lastRowFirstColumn="0" w:lastRowLastColumn="0"/>
+            </w:pPr>
+            <w:r>
+              <w:t>64, 32,16,</w:t>
+            </w:r>
+          </w:p>
+          <w:p>
+            <w:pPr>
+              <w:cnfStyle w:val="000000000000" w:firstRow="0" w:lastRow="0" w:firstColumn="0" w:lastColumn="0" w:oddVBand="0" w:evenVBand="0" w:oddHBand="0" w:evenHBand="0" w:firstRowFirstColumn="0" w:firstRowLastColumn="0" w:lastRowFirstColumn="0" w:lastRowLastColumn="0"/>
+            </w:pPr>
+            <w:r>
+              <w:t>3 Classes</w:t>
+            </w:r>
+          </w:p>
+        </w:tc>
+        <w:tc>
+          <w:tcPr>
+            <w:tcW w:w="1056" w:type="dxa"/>
+            <w:gridSpan w:val="2"/>
+          </w:tcPr>
+          <w:p>
+            <w:pPr>
+              <w:cnfStyle w:val="000000000000" w:firstRow="0" w:lastRow="0" w:firstColumn="0" w:lastColumn="0" w:oddVBand="0" w:evenVBand="0" w:oddHBand="0" w:evenHBand="0" w:firstRowFirstColumn="0" w:firstRowLastColumn="0" w:lastRowFirstColumn="0" w:lastRowLastColumn="0"/>
+            </w:pPr>
+            <w:r>
+              <w:t>0.001</w:t>
+            </w:r>
+          </w:p>
+        </w:tc>
+        <w:tc>
+          <w:tcPr>
+            <w:tcW w:w="1231" w:type="dxa"/>
+          </w:tcPr>
+          <w:p>
+            <w:pPr>
+              <w:cnfStyle w:val="000000000000" w:firstRow="0" w:lastRow="0" w:firstColumn="0" w:lastColumn="0" w:oddVBand="0" w:evenVBand="0" w:oddHBand="0" w:evenHBand="0" w:firstRowFirstColumn="0" w:firstRowLastColumn="0" w:lastRowFirstColumn="0" w:lastRowLastColumn="0"/>
+            </w:pPr>
+            <w:r>
+              <w:t>89%</w:t>
+            </w:r>
+          </w:p>
+        </w:tc>
+        <w:tc>
+          <w:tcPr>
+            <w:tcW w:w="1222" w:type="dxa"/>
+          </w:tcPr>
+          <w:p>
+            <w:pPr>
+              <w:cnfStyle w:val="000000000000" w:firstRow="0" w:lastRow="0" w:firstColumn="0" w:lastColumn="0" w:oddVBand="0" w:evenVBand="0" w:oddHBand="0" w:evenHBand="0" w:firstRowFirstColumn="0" w:firstRowLastColumn="0" w:lastRowFirstColumn="0" w:lastRowLastColumn="0"/>
+            </w:pPr>
+            <w:r>
+              <w:t>84.2%</w:t>
+            </w:r>
+          </w:p>
+          <w:p>
+            <w:pPr>
+              <w:cnfStyle w:val="000000000000" w:firstRow="0" w:lastRow="0" w:firstColumn="0" w:lastColumn="0" w:oddVBand="0" w:evenVBand="0" w:oddHBand="0" w:evenHBand="0" w:firstRowFirstColumn="0" w:firstRowLastColumn="0" w:lastRowFirstColumn="0" w:lastRowLastColumn="0"/>
+            </w:pPr>
+          </w:p>
+        </w:tc>
+      </w:tr>
+      <w:tr>
+        <w:trPr>
+          <w:cnfStyle w:val="000000100000" w:firstRow="0" w:lastRow="0" w:firstColumn="0" w:lastColumn="0" w:oddVBand="0" w:evenVBand="0" w:oddHBand="1" w:evenHBand="0" w:firstRowFirstColumn="0" w:firstRowLastColumn="0" w:lastRowFirstColumn="0" w:lastRowLastColumn="0"/>
+        </w:trPr>
+        <w:tc>
+          <w:tcPr>
+            <w:cnfStyle w:val="001000000000" w:firstRow="0" w:lastRow="0" w:firstColumn="1" w:lastColumn="0" w:oddVBand="0" w:evenVBand="0" w:oddHBand="0" w:evenHBand="0" w:firstRowFirstColumn="0" w:firstRowLastColumn="0" w:lastRowFirstColumn="0" w:lastRowLastColumn="0"/>
+            <w:tcW w:w="1553" w:type="dxa"/>
+          </w:tcPr>
+          <w:p>
+            <w:pPr>
+              <w:tabs>
+                <w:tab w:val="left" w:pos="1140"/>
+              </w:tabs>
+            </w:pPr>
             <w:r>
               <w:t>LSTM</w:t>
             </w:r>
@@ -1626,7 +1594,7 @@
         </w:tc>
         <w:tc>
           <w:tcPr>
-            <w:tcW w:w="1433" w:type="dxa"/>
+            <w:tcW w:w="1432" w:type="dxa"/>
           </w:tcPr>
           <w:p>
             <w:pPr>
@@ -1654,22 +1622,13 @@
               <w:cnfStyle w:val="000000100000" w:firstRow="0" w:lastRow="0" w:firstColumn="0" w:lastColumn="0" w:oddVBand="0" w:evenVBand="0" w:oddHBand="1" w:evenHBand="0" w:firstRowFirstColumn="0" w:firstRowLastColumn="0" w:lastRowFirstColumn="0" w:lastRowLastColumn="0"/>
             </w:pPr>
             <w:r>
-              <w:t>Dropout(0.</w:t>
-            </w:r>
-            <w:r>
-              <w:t>5</w:t>
-            </w:r>
-            <w:r>
-              <w:t>),</w:t>
-            </w:r>
-          </w:p>
-          <w:p>
-            <w:pPr>
-              <w:cnfStyle w:val="000000100000" w:firstRow="0" w:lastRow="0" w:firstColumn="0" w:lastColumn="0" w:oddVBand="0" w:evenVBand="0" w:oddHBand="1" w:evenHBand="0" w:firstRowFirstColumn="0" w:firstRowLastColumn="0" w:lastRowFirstColumn="0" w:lastRowLastColumn="0"/>
-            </w:pPr>
-            <w:r>
-              <w:t xml:space="preserve">Two </w:t>
-            </w:r>
+              <w:t>Dropout(0.4),</w:t>
+            </w:r>
+          </w:p>
+          <w:p>
+            <w:pPr>
+              <w:cnfStyle w:val="000000100000" w:firstRow="0" w:lastRow="0" w:firstColumn="0" w:lastColumn="0" w:oddVBand="0" w:evenVBand="0" w:oddHBand="1" w:evenHBand="0" w:firstRowFirstColumn="0" w:firstRowLastColumn="0" w:lastRowFirstColumn="0" w:lastRowLastColumn="0"/>
+            </w:pPr>
             <w:r>
               <w:t>Dense,</w:t>
             </w:r>
@@ -1685,7 +1644,7 @@
         </w:tc>
         <w:tc>
           <w:tcPr>
-            <w:tcW w:w="1285" w:type="dxa"/>
+            <w:tcW w:w="1283" w:type="dxa"/>
             <w:gridSpan w:val="2"/>
           </w:tcPr>
           <w:p>
@@ -1701,16 +1660,7 @@
               <w:cnfStyle w:val="000000100000" w:firstRow="0" w:lastRow="0" w:firstColumn="0" w:lastColumn="0" w:oddVBand="0" w:evenVBand="0" w:oddHBand="1" w:evenHBand="0" w:firstRowFirstColumn="0" w:firstRowLastColumn="0" w:lastRowFirstColumn="0" w:lastRowLastColumn="0"/>
             </w:pPr>
             <w:r>
-              <w:t>128</w:t>
-            </w:r>
-            <w:r>
-              <w:t xml:space="preserve">, </w:t>
-            </w:r>
-            <w:r>
-              <w:t>64, 32</w:t>
-            </w:r>
-            <w:r>
-              <w:t>,</w:t>
+              <w:t>64, 32,</w:t>
             </w:r>
           </w:p>
           <w:p>
@@ -1724,7 +1674,7 @@
         </w:tc>
         <w:tc>
           <w:tcPr>
-            <w:tcW w:w="1060" w:type="dxa"/>
+            <w:tcW w:w="1058" w:type="dxa"/>
             <w:gridSpan w:val="2"/>
           </w:tcPr>
           <w:p>
@@ -1738,7 +1688,7 @@
         </w:tc>
         <w:tc>
           <w:tcPr>
-            <w:tcW w:w="1242" w:type="dxa"/>
+            <w:tcW w:w="1248" w:type="dxa"/>
             <w:gridSpan w:val="2"/>
           </w:tcPr>
           <w:p>
@@ -1746,32 +1696,154 @@
               <w:cnfStyle w:val="000000100000" w:firstRow="0" w:lastRow="0" w:firstColumn="0" w:lastColumn="0" w:oddVBand="0" w:evenVBand="0" w:oddHBand="1" w:evenHBand="0" w:firstRowFirstColumn="0" w:firstRowLastColumn="0" w:lastRowFirstColumn="0" w:lastRowLastColumn="0"/>
             </w:pPr>
             <w:r>
-              <w:t>9</w:t>
-            </w:r>
-            <w:r>
-              <w:t>7</w:t>
-            </w:r>
-            <w:r>
-              <w:t>%</w:t>
-            </w:r>
-          </w:p>
-        </w:tc>
-        <w:tc>
-          <w:tcPr>
-            <w:tcW w:w="1224" w:type="dxa"/>
-          </w:tcPr>
-          <w:p>
-            <w:pPr>
-              <w:cnfStyle w:val="000000100000" w:firstRow="0" w:lastRow="0" w:firstColumn="0" w:lastColumn="0" w:oddVBand="0" w:evenVBand="0" w:oddHBand="1" w:evenHBand="0" w:firstRowFirstColumn="0" w:firstRowLastColumn="0" w:lastRowFirstColumn="0" w:lastRowLastColumn="0"/>
-            </w:pPr>
-            <w:r>
-              <w:t>8</w:t>
-            </w:r>
-            <w:r>
-              <w:t>2</w:t>
-            </w:r>
-            <w:r>
-              <w:t>%</w:t>
+              <w:t>93%</w:t>
+            </w:r>
+          </w:p>
+        </w:tc>
+        <w:tc>
+          <w:tcPr>
+            <w:tcW w:w="1222" w:type="dxa"/>
+          </w:tcPr>
+          <w:p>
+            <w:pPr>
+              <w:cnfStyle w:val="000000100000" w:firstRow="0" w:lastRow="0" w:firstColumn="0" w:lastColumn="0" w:oddVBand="0" w:evenVBand="0" w:oddHBand="1" w:evenHBand="0" w:firstRowFirstColumn="0" w:firstRowLastColumn="0" w:lastRowFirstColumn="0" w:lastRowLastColumn="0"/>
+            </w:pPr>
+            <w:r>
+              <w:t>83%</w:t>
+            </w:r>
+          </w:p>
+        </w:tc>
+      </w:tr>
+      <w:tr>
+        <w:tc>
+          <w:tcPr>
+            <w:cnfStyle w:val="001000000000" w:firstRow="0" w:lastRow="0" w:firstColumn="1" w:lastColumn="0" w:oddVBand="0" w:evenVBand="0" w:oddHBand="0" w:evenHBand="0" w:firstRowFirstColumn="0" w:firstRowLastColumn="0" w:lastRowFirstColumn="0" w:lastRowLastColumn="0"/>
+            <w:tcW w:w="1553" w:type="dxa"/>
+          </w:tcPr>
+          <w:p>
+            <w:r>
+              <w:t>LSTM</w:t>
+            </w:r>
+          </w:p>
+        </w:tc>
+        <w:tc>
+          <w:tcPr>
+            <w:tcW w:w="1432" w:type="dxa"/>
+          </w:tcPr>
+          <w:p>
+            <w:pPr>
+              <w:cnfStyle w:val="000000000000" w:firstRow="0" w:lastRow="0" w:firstColumn="0" w:lastColumn="0" w:oddVBand="0" w:evenVBand="0" w:oddHBand="0" w:evenHBand="0" w:firstRowFirstColumn="0" w:firstRowLastColumn="0" w:lastRowFirstColumn="0" w:lastRowLastColumn="0"/>
+            </w:pPr>
+            <w:r>
+              <w:t>TF-IDF</w:t>
+            </w:r>
+          </w:p>
+        </w:tc>
+        <w:tc>
+          <w:tcPr>
+            <w:tcW w:w="1554" w:type="dxa"/>
+          </w:tcPr>
+          <w:p>
+            <w:pPr>
+              <w:cnfStyle w:val="000000000000" w:firstRow="0" w:lastRow="0" w:firstColumn="0" w:lastColumn="0" w:oddVBand="0" w:evenVBand="0" w:oddHBand="0" w:evenHBand="0" w:firstRowFirstColumn="0" w:firstRowLastColumn="0" w:lastRowFirstColumn="0" w:lastRowLastColumn="0"/>
+            </w:pPr>
+            <w:r>
+              <w:t>LSTM,</w:t>
+            </w:r>
+          </w:p>
+          <w:p>
+            <w:pPr>
+              <w:cnfStyle w:val="000000000000" w:firstRow="0" w:lastRow="0" w:firstColumn="0" w:lastColumn="0" w:oddVBand="0" w:evenVBand="0" w:oddHBand="0" w:evenHBand="0" w:firstRowFirstColumn="0" w:firstRowLastColumn="0" w:lastRowFirstColumn="0" w:lastRowLastColumn="0"/>
+            </w:pPr>
+            <w:r>
+              <w:t>Dropout(0.5),</w:t>
+            </w:r>
+          </w:p>
+          <w:p>
+            <w:pPr>
+              <w:cnfStyle w:val="000000000000" w:firstRow="0" w:lastRow="0" w:firstColumn="0" w:lastColumn="0" w:oddVBand="0" w:evenVBand="0" w:oddHBand="0" w:evenHBand="0" w:firstRowFirstColumn="0" w:firstRowLastColumn="0" w:lastRowFirstColumn="0" w:lastRowLastColumn="0"/>
+            </w:pPr>
+            <w:r>
+              <w:t>Two Dense,</w:t>
+            </w:r>
+          </w:p>
+          <w:p>
+            <w:pPr>
+              <w:cnfStyle w:val="000000000000" w:firstRow="0" w:lastRow="0" w:firstColumn="0" w:lastColumn="0" w:oddVBand="0" w:evenVBand="0" w:oddHBand="0" w:evenHBand="0" w:firstRowFirstColumn="0" w:firstRowLastColumn="0" w:lastRowFirstColumn="0" w:lastRowLastColumn="0"/>
+            </w:pPr>
+            <w:r>
+              <w:t>Output(Dense)</w:t>
+            </w:r>
+          </w:p>
+        </w:tc>
+        <w:tc>
+          <w:tcPr>
+            <w:tcW w:w="1283" w:type="dxa"/>
+            <w:gridSpan w:val="2"/>
+          </w:tcPr>
+          <w:p>
+            <w:pPr>
+              <w:cnfStyle w:val="000000000000" w:firstRow="0" w:lastRow="0" w:firstColumn="0" w:lastColumn="0" w:oddVBand="0" w:evenVBand="0" w:oddHBand="0" w:evenHBand="0" w:firstRowFirstColumn="0" w:firstRowLastColumn="0" w:lastRowFirstColumn="0" w:lastRowLastColumn="0"/>
+            </w:pPr>
+            <w:r>
+              <w:t>Features = 10000,</w:t>
+            </w:r>
+          </w:p>
+          <w:p>
+            <w:pPr>
+              <w:cnfStyle w:val="000000000000" w:firstRow="0" w:lastRow="0" w:firstColumn="0" w:lastColumn="0" w:oddVBand="0" w:evenVBand="0" w:oddHBand="0" w:evenHBand="0" w:firstRowFirstColumn="0" w:firstRowLastColumn="0" w:lastRowFirstColumn="0" w:lastRowLastColumn="0"/>
+            </w:pPr>
+            <w:r>
+              <w:t>128, 64, 32,</w:t>
+            </w:r>
+          </w:p>
+          <w:p>
+            <w:pPr>
+              <w:cnfStyle w:val="000000000000" w:firstRow="0" w:lastRow="0" w:firstColumn="0" w:lastColumn="0" w:oddVBand="0" w:evenVBand="0" w:oddHBand="0" w:evenHBand="0" w:firstRowFirstColumn="0" w:firstRowLastColumn="0" w:lastRowFirstColumn="0" w:lastRowLastColumn="0"/>
+            </w:pPr>
+            <w:r>
+              <w:t>3 Classes</w:t>
+            </w:r>
+          </w:p>
+        </w:tc>
+        <w:tc>
+          <w:tcPr>
+            <w:tcW w:w="1058" w:type="dxa"/>
+            <w:gridSpan w:val="2"/>
+          </w:tcPr>
+          <w:p>
+            <w:pPr>
+              <w:cnfStyle w:val="000000000000" w:firstRow="0" w:lastRow="0" w:firstColumn="0" w:lastColumn="0" w:oddVBand="0" w:evenVBand="0" w:oddHBand="0" w:evenHBand="0" w:firstRowFirstColumn="0" w:firstRowLastColumn="0" w:lastRowFirstColumn="0" w:lastRowLastColumn="0"/>
+            </w:pPr>
+            <w:r>
+              <w:t>0.01</w:t>
+            </w:r>
+          </w:p>
+        </w:tc>
+        <w:tc>
+          <w:tcPr>
+            <w:tcW w:w="1248" w:type="dxa"/>
+            <w:gridSpan w:val="2"/>
+          </w:tcPr>
+          <w:p>
+            <w:pPr>
+              <w:cnfStyle w:val="000000000000" w:firstRow="0" w:lastRow="0" w:firstColumn="0" w:lastColumn="0" w:oddVBand="0" w:evenVBand="0" w:oddHBand="0" w:evenHBand="0" w:firstRowFirstColumn="0" w:firstRowLastColumn="0" w:lastRowFirstColumn="0" w:lastRowLastColumn="0"/>
+            </w:pPr>
+            <w:r>
+              <w:t>97%</w:t>
+            </w:r>
+          </w:p>
+        </w:tc>
+        <w:tc>
+          <w:tcPr>
+            <w:tcW w:w="1222" w:type="dxa"/>
+          </w:tcPr>
+          <w:p>
+            <w:pPr>
+              <w:cnfStyle w:val="000000000000" w:firstRow="0" w:lastRow="0" w:firstColumn="0" w:lastColumn="0" w:oddVBand="0" w:evenVBand="0" w:oddHBand="0" w:evenHBand="0" w:firstRowFirstColumn="0" w:firstRowLastColumn="0" w:lastRowFirstColumn="0" w:lastRowLastColumn="0"/>
+            </w:pPr>
+            <w:r>
+              <w:t>82%</w:t>
             </w:r>
           </w:p>
         </w:tc>
@@ -1803,16 +1875,7 @@
           <w:sz w:val="29"/>
           <w:szCs w:val="29"/>
         </w:rPr>
-        <w:t xml:space="preserve">Result </w:t>
-      </w:r>
-      <w:r>
-        <w:rPr>
-          <w:b/>
-          <w:bCs/>
-          <w:sz w:val="29"/>
-          <w:szCs w:val="29"/>
-        </w:rPr>
-        <w:t xml:space="preserve">With </w:t>
+        <w:t xml:space="preserve">Result With </w:t>
       </w:r>
       <w:r>
         <w:rPr>
@@ -1886,7 +1949,6 @@
             <w:pPr>
               <w:cnfStyle w:val="100000000000" w:firstRow="1" w:lastRow="0" w:firstColumn="0" w:lastColumn="0" w:oddVBand="0" w:evenVBand="0" w:oddHBand="0" w:evenHBand="0" w:firstRowFirstColumn="0" w:firstRowLastColumn="0" w:lastRowFirstColumn="0" w:lastRowLastColumn="0"/>
               <w:rPr>
-                <w:rFonts w:hint="cs"/>
                 <w:b w:val="0"/>
                 <w:bCs w:val="0"/>
                 <w:sz w:val="29"/>
@@ -1914,7 +1976,6 @@
             <w:pPr>
               <w:cnfStyle w:val="100000000000" w:firstRow="1" w:lastRow="0" w:firstColumn="0" w:lastColumn="0" w:oddVBand="0" w:evenVBand="0" w:oddHBand="0" w:evenHBand="0" w:firstRowFirstColumn="0" w:firstRowLastColumn="0" w:lastRowFirstColumn="0" w:lastRowLastColumn="0"/>
               <w:rPr>
-                <w:rFonts w:hint="cs"/>
                 <w:b w:val="0"/>
                 <w:bCs w:val="0"/>
                 <w:sz w:val="29"/>
@@ -1942,7 +2003,6 @@
             <w:pPr>
               <w:cnfStyle w:val="100000000000" w:firstRow="1" w:lastRow="0" w:firstColumn="0" w:lastColumn="0" w:oddVBand="0" w:evenVBand="0" w:oddHBand="0" w:evenHBand="0" w:firstRowFirstColumn="0" w:firstRowLastColumn="0" w:lastRowFirstColumn="0" w:lastRowLastColumn="0"/>
               <w:rPr>
-                <w:rFonts w:hint="cs"/>
                 <w:b w:val="0"/>
                 <w:bCs w:val="0"/>
                 <w:sz w:val="29"/>
@@ -1970,7 +2030,6 @@
             <w:pPr>
               <w:cnfStyle w:val="100000000000" w:firstRow="1" w:lastRow="0" w:firstColumn="0" w:lastColumn="0" w:oddVBand="0" w:evenVBand="0" w:oddHBand="0" w:evenHBand="0" w:firstRowFirstColumn="0" w:firstRowLastColumn="0" w:lastRowFirstColumn="0" w:lastRowLastColumn="0"/>
               <w:rPr>
-                <w:rFonts w:hint="cs"/>
                 <w:b w:val="0"/>
                 <w:bCs w:val="0"/>
                 <w:sz w:val="29"/>
@@ -1998,7 +2057,6 @@
             <w:pPr>
               <w:cnfStyle w:val="100000000000" w:firstRow="1" w:lastRow="0" w:firstColumn="0" w:lastColumn="0" w:oddVBand="0" w:evenVBand="0" w:oddHBand="0" w:evenHBand="0" w:firstRowFirstColumn="0" w:firstRowLastColumn="0" w:lastRowFirstColumn="0" w:lastRowLastColumn="0"/>
               <w:rPr>
-                <w:rFonts w:hint="cs"/>
                 <w:b w:val="0"/>
                 <w:bCs w:val="0"/>
                 <w:sz w:val="29"/>
@@ -2350,7 +2408,6 @@
     <w:p>
       <w:pPr>
         <w:rPr>
-          <w:rFonts w:hint="cs"/>
           <w:b/>
           <w:bCs/>
           <w:sz w:val="29"/>
@@ -2776,6 +2833,7 @@
   <w:style w:type="character" w:default="1" w:styleId="DefaultParagraphFont">
     <w:name w:val="Default Paragraph Font"/>
     <w:uiPriority w:val="1"/>
+    <w:semiHidden/>
     <w:unhideWhenUsed/>
   </w:style>
   <w:style w:type="table" w:default="1" w:styleId="TableNormal">

</xml_diff>